<commit_message>
Finalize queries & explanation
</commit_message>
<xml_diff>
--- a/Βάσεις.docx
+++ b/Βάσεις.docx
@@ -2050,7 +2050,85 @@
         <w:rPr>
           <w:lang w:val="en-US"/>
         </w:rPr>
-        <w:t xml:space="preserve">) ; </w:t>
+        <w:t>)</w:t>
+      </w:r>
+    </w:p>
+    <w:p>
+      <w:pPr>
+        <w:pStyle w:val="ListParagraph"/>
+        <w:rPr>
+          <w:lang w:val="en-US"/>
+        </w:rPr>
+      </w:pPr>
+      <w:r>
+        <w:rPr>
+          <w:lang w:val="en-US"/>
+        </w:rPr>
+        <w:t>ORDER</w:t>
+      </w:r>
+      <w:r>
+        <w:rPr>
+          <w:lang w:val="en-US"/>
+        </w:rPr>
+        <w:t xml:space="preserve"> </w:t>
+      </w:r>
+      <w:r>
+        <w:rPr>
+          <w:lang w:val="en-US"/>
+        </w:rPr>
+        <w:t>BY</w:t>
+      </w:r>
+      <w:r>
+        <w:rPr>
+          <w:lang w:val="en-US"/>
+        </w:rPr>
+        <w:t xml:space="preserve"> </w:t>
+      </w:r>
+      <w:proofErr w:type="gramStart"/>
+      <w:r>
+        <w:rPr>
+          <w:lang w:val="en-US"/>
+        </w:rPr>
+        <w:t>MONTH</w:t>
+      </w:r>
+      <w:r>
+        <w:rPr>
+          <w:lang w:val="en-US"/>
+        </w:rPr>
+        <w:t>(</w:t>
+      </w:r>
+      <w:proofErr w:type="spellStart"/>
+      <w:proofErr w:type="gramEnd"/>
+      <w:r>
+        <w:rPr>
+          <w:lang w:val="en-US"/>
+        </w:rPr>
+        <w:t>T</w:t>
+      </w:r>
+      <w:r>
+        <w:rPr>
+          <w:lang w:val="en-US"/>
+        </w:rPr>
+        <w:t>.</w:t>
+      </w:r>
+      <w:r>
+        <w:rPr>
+          <w:lang w:val="en-US"/>
+        </w:rPr>
+        <w:t>DateTime</w:t>
+      </w:r>
+      <w:proofErr w:type="spellEnd"/>
+      <w:r>
+        <w:rPr>
+          <w:lang w:val="en-US"/>
+        </w:rPr>
+        <w:t>)</w:t>
+      </w:r>
+      <w:r>
+        <w:rPr>
+          <w:lang w:val="en-US"/>
+        </w:rPr>
+        <w:t xml:space="preserve"> ; </w:t>
       </w:r>
     </w:p>
     <w:p>
@@ -2581,6 +2659,7 @@
         <w:rPr>
           <w:lang w:val="en-US"/>
         </w:rPr>
+        <w:lastRenderedPageBreak/>
         <w:t xml:space="preserve">AND </w:t>
       </w:r>
       <w:proofErr w:type="spellStart"/>
@@ -2609,7 +2688,6 @@
         <w:rPr>
           <w:lang w:val="en-US"/>
         </w:rPr>
-        <w:lastRenderedPageBreak/>
         <w:t xml:space="preserve">AND </w:t>
       </w:r>
       <w:proofErr w:type="spellStart"/>
@@ -3436,6 +3514,544 @@
     <w:p>
       <w:pPr>
         <w:pStyle w:val="ListParagraph"/>
+        <w:rPr>
+          <w:b/>
+          <w:sz w:val="22"/>
+          <w:lang w:val="en-US"/>
+        </w:rPr>
+      </w:pPr>
+    </w:p>
+    <w:p>
+      <w:pPr>
+        <w:pStyle w:val="ListParagraph"/>
+        <w:rPr>
+          <w:lang w:val="en-US"/>
+        </w:rPr>
+      </w:pPr>
+      <w:r>
+        <w:rPr>
+          <w:sz w:val="22"/>
+        </w:rPr>
+        <w:t xml:space="preserve">Το ποσοστό αυτό υπολογίζεται ως ο λόγος των αγορών που περιέχουν </w:t>
+      </w:r>
+      <w:r>
+        <w:rPr>
+          <w:sz w:val="22"/>
+        </w:rPr>
+        <w:t xml:space="preserve">προϊόν που ανήκει στην κατηγορία και φέρει </w:t>
+      </w:r>
+      <w:r>
+        <w:rPr>
+          <w:sz w:val="22"/>
+          <w:lang w:val="en-US"/>
+        </w:rPr>
+        <w:t>label</w:t>
+      </w:r>
+      <w:r>
+        <w:rPr>
+          <w:sz w:val="22"/>
+        </w:rPr>
+        <w:t xml:space="preserve"> </w:t>
+      </w:r>
+      <w:r>
+        <w:rPr>
+          <w:sz w:val="22"/>
+        </w:rPr>
+        <w:t xml:space="preserve">του καταστήματος, προς το πλήθος των αγορών που περιέχουν προϊόν που ανήκει στην κατηγορία ανεξάρτητα από το αν φέρει </w:t>
+      </w:r>
+      <w:r>
+        <w:rPr>
+          <w:sz w:val="22"/>
+          <w:lang w:val="en-US"/>
+        </w:rPr>
+        <w:t>label</w:t>
+      </w:r>
+      <w:r>
+        <w:rPr>
+          <w:sz w:val="22"/>
+        </w:rPr>
+        <w:t xml:space="preserve"> </w:t>
+      </w:r>
+      <w:r>
+        <w:rPr>
+          <w:sz w:val="22"/>
+        </w:rPr>
+        <w:t xml:space="preserve">του καταστήματος ή όχι. </w:t>
+      </w:r>
+    </w:p>
+    <w:p>
+      <w:pPr>
+        <w:pStyle w:val="ListParagraph"/>
+        <w:rPr>
+          <w:b/>
+          <w:sz w:val="22"/>
+        </w:rPr>
+      </w:pPr>
+    </w:p>
+    <w:p>
+      <w:pPr>
+        <w:pStyle w:val="ListParagraph"/>
+        <w:rPr>
+          <w:lang w:val="en-US"/>
+        </w:rPr>
+      </w:pPr>
+      <w:proofErr w:type="gramStart"/>
+      <w:r>
+        <w:rPr>
+          <w:lang w:val="en-US"/>
+        </w:rPr>
+        <w:t>select</w:t>
+      </w:r>
+      <w:proofErr w:type="gramEnd"/>
+      <w:r>
+        <w:rPr>
+          <w:lang w:val="en-US"/>
+        </w:rPr>
+        <w:t xml:space="preserve"> *, </w:t>
+      </w:r>
+      <w:proofErr w:type="spellStart"/>
+      <w:r>
+        <w:rPr>
+          <w:lang w:val="en-US"/>
+        </w:rPr>
+        <w:t>bn_count</w:t>
+      </w:r>
+      <w:proofErr w:type="spellEnd"/>
+      <w:r>
+        <w:rPr>
+          <w:lang w:val="en-US"/>
+        </w:rPr>
+        <w:t>/</w:t>
+      </w:r>
+      <w:proofErr w:type="spellStart"/>
+      <w:r>
+        <w:rPr>
+          <w:lang w:val="en-US"/>
+        </w:rPr>
+        <w:t>total_count</w:t>
+      </w:r>
+      <w:proofErr w:type="spellEnd"/>
+      <w:r>
+        <w:rPr>
+          <w:lang w:val="en-US"/>
+        </w:rPr>
+        <w:t>*100 as percentage from</w:t>
+      </w:r>
+    </w:p>
+    <w:p>
+      <w:pPr>
+        <w:pStyle w:val="ListParagraph"/>
+        <w:rPr>
+          <w:lang w:val="en-US"/>
+        </w:rPr>
+      </w:pPr>
+      <w:r>
+        <w:rPr>
+          <w:lang w:val="en-US"/>
+        </w:rPr>
+        <w:t>(</w:t>
+      </w:r>
+      <w:proofErr w:type="gramStart"/>
+      <w:r>
+        <w:rPr>
+          <w:lang w:val="en-US"/>
+        </w:rPr>
+        <w:t>select</w:t>
+      </w:r>
+      <w:proofErr w:type="gramEnd"/>
+      <w:r>
+        <w:rPr>
+          <w:lang w:val="en-US"/>
+        </w:rPr>
+        <w:t xml:space="preserve"> </w:t>
+      </w:r>
+      <w:proofErr w:type="spellStart"/>
+      <w:r>
+        <w:rPr>
+          <w:lang w:val="en-US"/>
+        </w:rPr>
+        <w:t>Category_id</w:t>
+      </w:r>
+      <w:proofErr w:type="spellEnd"/>
+      <w:r>
+        <w:rPr>
+          <w:lang w:val="en-US"/>
+        </w:rPr>
+        <w:t xml:space="preserve">, count(*) as </w:t>
+      </w:r>
+      <w:proofErr w:type="spellStart"/>
+      <w:r>
+        <w:rPr>
+          <w:lang w:val="en-US"/>
+        </w:rPr>
+        <w:t>bn_count</w:t>
+      </w:r>
+      <w:proofErr w:type="spellEnd"/>
+    </w:p>
+    <w:p>
+      <w:pPr>
+        <w:pStyle w:val="ListParagraph"/>
+        <w:rPr>
+          <w:lang w:val="en-US"/>
+        </w:rPr>
+      </w:pPr>
+      <w:proofErr w:type="gramStart"/>
+      <w:r>
+        <w:rPr>
+          <w:lang w:val="en-US"/>
+        </w:rPr>
+        <w:t>from</w:t>
+      </w:r>
+      <w:proofErr w:type="gramEnd"/>
+    </w:p>
+    <w:p>
+      <w:pPr>
+        <w:pStyle w:val="ListParagraph"/>
+        <w:rPr>
+          <w:lang w:val="en-US"/>
+        </w:rPr>
+      </w:pPr>
+      <w:r>
+        <w:rPr>
+          <w:lang w:val="en-US"/>
+        </w:rPr>
+        <w:t>(</w:t>
+      </w:r>
+      <w:proofErr w:type="gramStart"/>
+      <w:r>
+        <w:rPr>
+          <w:lang w:val="en-US"/>
+        </w:rPr>
+        <w:t>select</w:t>
+      </w:r>
+      <w:proofErr w:type="gramEnd"/>
+      <w:r>
+        <w:rPr>
+          <w:lang w:val="en-US"/>
+        </w:rPr>
+        <w:t xml:space="preserve"> * from </w:t>
+      </w:r>
+    </w:p>
+    <w:p>
+      <w:pPr>
+        <w:pStyle w:val="ListParagraph"/>
+        <w:rPr>
+          <w:lang w:val="en-US"/>
+        </w:rPr>
+      </w:pPr>
+      <w:r>
+        <w:rPr>
+          <w:lang w:val="en-US"/>
+        </w:rPr>
+        <w:t xml:space="preserve">Transaction natural join Contains as C inner join Product as P on </w:t>
+      </w:r>
+      <w:proofErr w:type="spellStart"/>
+      <w:r>
+        <w:rPr>
+          <w:lang w:val="en-US"/>
+        </w:rPr>
+        <w:t>Product_barcode</w:t>
+      </w:r>
+      <w:proofErr w:type="spellEnd"/>
+      <w:r>
+        <w:rPr>
+          <w:lang w:val="en-US"/>
+        </w:rPr>
+        <w:t xml:space="preserve"> = Barcode) as q1</w:t>
+      </w:r>
+    </w:p>
+    <w:p>
+      <w:pPr>
+        <w:pStyle w:val="ListParagraph"/>
+        <w:rPr>
+          <w:lang w:val="en-US"/>
+        </w:rPr>
+      </w:pPr>
+      <w:proofErr w:type="gramStart"/>
+      <w:r>
+        <w:rPr>
+          <w:lang w:val="en-US"/>
+        </w:rPr>
+        <w:t>where</w:t>
+      </w:r>
+      <w:proofErr w:type="gramEnd"/>
+      <w:r>
+        <w:rPr>
+          <w:lang w:val="en-US"/>
+        </w:rPr>
+        <w:t xml:space="preserve"> </w:t>
+      </w:r>
+      <w:proofErr w:type="spellStart"/>
+      <w:r>
+        <w:rPr>
+          <w:lang w:val="en-US"/>
+        </w:rPr>
+        <w:t>Brand_name</w:t>
+      </w:r>
+      <w:proofErr w:type="spellEnd"/>
+      <w:r>
+        <w:rPr>
+          <w:lang w:val="en-US"/>
+        </w:rPr>
+        <w:t xml:space="preserve"> = True</w:t>
+      </w:r>
+    </w:p>
+    <w:p>
+      <w:pPr>
+        <w:pStyle w:val="ListParagraph"/>
+        <w:rPr>
+          <w:lang w:val="en-US"/>
+        </w:rPr>
+      </w:pPr>
+      <w:proofErr w:type="gramStart"/>
+      <w:r>
+        <w:rPr>
+          <w:lang w:val="en-US"/>
+        </w:rPr>
+        <w:t>group</w:t>
+      </w:r>
+      <w:proofErr w:type="gramEnd"/>
+      <w:r>
+        <w:rPr>
+          <w:lang w:val="en-US"/>
+        </w:rPr>
+        <w:t xml:space="preserve"> by </w:t>
+      </w:r>
+      <w:proofErr w:type="spellStart"/>
+      <w:r>
+        <w:rPr>
+          <w:lang w:val="en-US"/>
+        </w:rPr>
+        <w:t>Category_id</w:t>
+      </w:r>
+      <w:proofErr w:type="spellEnd"/>
+      <w:r>
+        <w:rPr>
+          <w:lang w:val="en-US"/>
+        </w:rPr>
+        <w:t>) as q1</w:t>
+      </w:r>
+    </w:p>
+    <w:p>
+      <w:pPr>
+        <w:pStyle w:val="ListParagraph"/>
+        <w:rPr>
+          <w:lang w:val="en-US"/>
+        </w:rPr>
+      </w:pPr>
+    </w:p>
+    <w:p>
+      <w:pPr>
+        <w:pStyle w:val="ListParagraph"/>
+        <w:rPr>
+          <w:lang w:val="en-US"/>
+        </w:rPr>
+      </w:pPr>
+      <w:proofErr w:type="gramStart"/>
+      <w:r>
+        <w:rPr>
+          <w:lang w:val="en-US"/>
+        </w:rPr>
+        <w:t>natural</w:t>
+      </w:r>
+      <w:proofErr w:type="gramEnd"/>
+      <w:r>
+        <w:rPr>
+          <w:lang w:val="en-US"/>
+        </w:rPr>
+        <w:t xml:space="preserve"> join </w:t>
+      </w:r>
+    </w:p>
+    <w:p>
+      <w:pPr>
+        <w:pStyle w:val="ListParagraph"/>
+        <w:rPr>
+          <w:lang w:val="en-US"/>
+        </w:rPr>
+      </w:pPr>
+      <w:r>
+        <w:rPr>
+          <w:lang w:val="en-US"/>
+        </w:rPr>
+        <w:t>(</w:t>
+      </w:r>
+    </w:p>
+    <w:p>
+      <w:pPr>
+        <w:pStyle w:val="ListParagraph"/>
+        <w:rPr>
+          <w:lang w:val="en-US"/>
+        </w:rPr>
+      </w:pPr>
+      <w:r>
+        <w:rPr>
+          <w:lang w:val="en-US"/>
+        </w:rPr>
+        <w:t xml:space="preserve">SELECT </w:t>
+      </w:r>
+      <w:proofErr w:type="spellStart"/>
+      <w:r>
+        <w:rPr>
+          <w:lang w:val="en-US"/>
+        </w:rPr>
+        <w:t>Category_id</w:t>
+      </w:r>
+      <w:proofErr w:type="spellEnd"/>
+      <w:r>
+        <w:rPr>
+          <w:lang w:val="en-US"/>
+        </w:rPr>
+        <w:t xml:space="preserve">, </w:t>
+      </w:r>
+      <w:proofErr w:type="gramStart"/>
+      <w:r>
+        <w:rPr>
+          <w:lang w:val="en-US"/>
+        </w:rPr>
+        <w:t>COUNT(</w:t>
+      </w:r>
+      <w:proofErr w:type="gramEnd"/>
+      <w:r>
+        <w:rPr>
+          <w:lang w:val="en-US"/>
+        </w:rPr>
+        <w:t xml:space="preserve">*) as </w:t>
+      </w:r>
+      <w:proofErr w:type="spellStart"/>
+      <w:r>
+        <w:rPr>
+          <w:lang w:val="en-US"/>
+        </w:rPr>
+        <w:t>total_count</w:t>
+      </w:r>
+      <w:proofErr w:type="spellEnd"/>
+      <w:r>
+        <w:rPr>
+          <w:lang w:val="en-US"/>
+        </w:rPr>
+        <w:t xml:space="preserve">  </w:t>
+      </w:r>
+    </w:p>
+    <w:p>
+      <w:pPr>
+        <w:pStyle w:val="ListParagraph"/>
+        <w:rPr>
+          <w:lang w:val="en-US"/>
+        </w:rPr>
+      </w:pPr>
+      <w:proofErr w:type="gramStart"/>
+      <w:r>
+        <w:rPr>
+          <w:lang w:val="en-US"/>
+        </w:rPr>
+        <w:t>from</w:t>
+      </w:r>
+      <w:proofErr w:type="gramEnd"/>
+    </w:p>
+    <w:p>
+      <w:pPr>
+        <w:pStyle w:val="ListParagraph"/>
+        <w:rPr>
+          <w:lang w:val="en-US"/>
+        </w:rPr>
+      </w:pPr>
+      <w:r>
+        <w:rPr>
+          <w:lang w:val="en-US"/>
+        </w:rPr>
+        <w:t>(</w:t>
+      </w:r>
+      <w:proofErr w:type="gramStart"/>
+      <w:r>
+        <w:rPr>
+          <w:lang w:val="en-US"/>
+        </w:rPr>
+        <w:t>select</w:t>
+      </w:r>
+      <w:proofErr w:type="gramEnd"/>
+      <w:r>
+        <w:rPr>
+          <w:lang w:val="en-US"/>
+        </w:rPr>
+        <w:t xml:space="preserve"> * from </w:t>
+      </w:r>
+    </w:p>
+    <w:p>
+      <w:pPr>
+        <w:pStyle w:val="ListParagraph"/>
+        <w:rPr>
+          <w:lang w:val="en-US"/>
+        </w:rPr>
+      </w:pPr>
+      <w:r>
+        <w:rPr>
+          <w:lang w:val="en-US"/>
+        </w:rPr>
+        <w:lastRenderedPageBreak/>
+        <w:t xml:space="preserve">Transaction natural join Contains as C inner join Product as P on </w:t>
+      </w:r>
+      <w:proofErr w:type="spellStart"/>
+      <w:r>
+        <w:rPr>
+          <w:lang w:val="en-US"/>
+        </w:rPr>
+        <w:t>Product_barcode</w:t>
+      </w:r>
+      <w:proofErr w:type="spellEnd"/>
+      <w:r>
+        <w:rPr>
+          <w:lang w:val="en-US"/>
+        </w:rPr>
+        <w:t xml:space="preserve"> = Barcode) as q1</w:t>
+      </w:r>
+    </w:p>
+    <w:p>
+      <w:pPr>
+        <w:pStyle w:val="ListParagraph"/>
+        <w:rPr>
+          <w:lang w:val="en-US"/>
+        </w:rPr>
+      </w:pPr>
+      <w:proofErr w:type="gramStart"/>
+      <w:r>
+        <w:rPr>
+          <w:lang w:val="en-US"/>
+        </w:rPr>
+        <w:t>group</w:t>
+      </w:r>
+      <w:proofErr w:type="gramEnd"/>
+      <w:r>
+        <w:rPr>
+          <w:lang w:val="en-US"/>
+        </w:rPr>
+        <w:t xml:space="preserve"> by </w:t>
+      </w:r>
+      <w:proofErr w:type="spellStart"/>
+      <w:r>
+        <w:rPr>
+          <w:lang w:val="en-US"/>
+        </w:rPr>
+        <w:t>Category_id</w:t>
+      </w:r>
+      <w:proofErr w:type="spellEnd"/>
+      <w:r>
+        <w:rPr>
+          <w:lang w:val="en-US"/>
+        </w:rPr>
+        <w:t xml:space="preserve">) as q2 </w:t>
+      </w:r>
+    </w:p>
+    <w:p>
+      <w:pPr>
+        <w:pStyle w:val="ListParagraph"/>
+      </w:pPr>
+      <w:r>
+        <w:t>order by category_id;</w:t>
+      </w:r>
+    </w:p>
+    <w:p>
+      <w:pPr>
+        <w:pStyle w:val="ListParagraph"/>
       </w:pPr>
     </w:p>
     <w:p>
@@ -3664,21 +4280,27 @@
           <w:ilvl w:val="0"/>
           <w:numId w:val="1"/>
         </w:numPr>
-      </w:pPr>
-      <w:r>
-        <w:rPr>
+        <w:rPr>
+          <w:b/>
+        </w:rPr>
+      </w:pPr>
+      <w:r>
+        <w:rPr>
+          <w:b/>
           <w:sz w:val="22"/>
         </w:rPr>
         <w:t>Δείξτε το ποσοστό των ηλικιακών ομάδων που επισκέπτονται το κατάστημα κάθε ώρα λειτουργί- ας.</w:t>
       </w:r>
       <w:r>
         <w:rPr>
+          <w:b/>
           <w:sz w:val="22"/>
         </w:rPr>
         <w:t xml:space="preserve"> (</w:t>
       </w:r>
       <w:r>
         <w:rPr>
+          <w:b/>
           <w:sz w:val="22"/>
           <w:lang w:val="en-US"/>
         </w:rPr>
@@ -3720,6 +4342,1310 @@
     <w:p>
       <w:pPr>
         <w:pStyle w:val="ListParagraph"/>
+        <w:rPr>
+          <w:lang w:val="en-US"/>
+        </w:rPr>
+      </w:pPr>
+      <w:proofErr w:type="gramStart"/>
+      <w:r>
+        <w:rPr>
+          <w:lang w:val="en-US"/>
+        </w:rPr>
+        <w:t>create</w:t>
+      </w:r>
+      <w:proofErr w:type="gramEnd"/>
+      <w:r>
+        <w:rPr>
+          <w:lang w:val="en-US"/>
+        </w:rPr>
+        <w:t xml:space="preserve"> view </w:t>
+      </w:r>
+      <w:proofErr w:type="spellStart"/>
+      <w:r>
+        <w:rPr>
+          <w:lang w:val="en-US"/>
+        </w:rPr>
+        <w:t>customer_info</w:t>
+      </w:r>
+      <w:proofErr w:type="spellEnd"/>
+      <w:r>
+        <w:rPr>
+          <w:lang w:val="en-US"/>
+        </w:rPr>
+        <w:t xml:space="preserve"> as</w:t>
+      </w:r>
+    </w:p>
+    <w:p>
+      <w:pPr>
+        <w:pStyle w:val="ListParagraph"/>
+        <w:rPr>
+          <w:lang w:val="en-US"/>
+        </w:rPr>
+      </w:pPr>
+      <w:r>
+        <w:rPr>
+          <w:lang w:val="en-US"/>
+        </w:rPr>
+        <w:tab/>
+      </w:r>
+      <w:proofErr w:type="gramStart"/>
+      <w:r>
+        <w:rPr>
+          <w:lang w:val="en-US"/>
+        </w:rPr>
+        <w:t>select</w:t>
+      </w:r>
+      <w:proofErr w:type="gramEnd"/>
+      <w:r>
+        <w:rPr>
+          <w:lang w:val="en-US"/>
+        </w:rPr>
+        <w:t xml:space="preserve"> * from customer;</w:t>
+      </w:r>
+    </w:p>
+    <w:p>
+      <w:pPr>
+        <w:pStyle w:val="ListParagraph"/>
+        <w:rPr>
+          <w:lang w:val="en-US"/>
+        </w:rPr>
+      </w:pPr>
+    </w:p>
+    <w:p>
+      <w:pPr>
+        <w:pStyle w:val="ListParagraph"/>
+      </w:pPr>
+      <w:r>
+        <w:t>Η</w:t>
+      </w:r>
+      <w:r>
+        <w:t xml:space="preserve"> </w:t>
+      </w:r>
+      <w:r>
+        <w:t>όψη</w:t>
+      </w:r>
+      <w:r>
+        <w:t xml:space="preserve"> </w:t>
+      </w:r>
+      <w:r>
+        <w:rPr>
+          <w:lang w:val="en-US"/>
+        </w:rPr>
+        <w:t>customer</w:t>
+      </w:r>
+      <w:r>
+        <w:t>_</w:t>
+      </w:r>
+      <w:r>
+        <w:rPr>
+          <w:lang w:val="en-US"/>
+        </w:rPr>
+        <w:t>info</w:t>
+      </w:r>
+      <w:r>
+        <w:t xml:space="preserve"> </w:t>
+      </w:r>
+      <w:r>
+        <w:t>είναι</w:t>
+      </w:r>
+      <w:r>
+        <w:t xml:space="preserve"> </w:t>
+      </w:r>
+      <w:r>
+        <w:t>ενημερώσιμη</w:t>
+      </w:r>
+      <w:r>
+        <w:t xml:space="preserve"> </w:t>
+      </w:r>
+      <w:r>
+        <w:t>καθώς</w:t>
+      </w:r>
+      <w:r>
+        <w:t xml:space="preserve"> </w:t>
+      </w:r>
+      <w:r>
+        <w:t>δημιουργείται</w:t>
+      </w:r>
+      <w:r>
+        <w:t xml:space="preserve"> </w:t>
+      </w:r>
+      <w:r>
+        <w:t>με</w:t>
+      </w:r>
+      <w:r>
+        <w:t xml:space="preserve"> </w:t>
+      </w:r>
+      <w:r>
+        <w:t>ένα</w:t>
+      </w:r>
+      <w:r>
+        <w:t xml:space="preserve"> </w:t>
+      </w:r>
+      <w:r>
+        <w:t>απλό</w:t>
+      </w:r>
+      <w:r>
+        <w:t xml:space="preserve"> </w:t>
+      </w:r>
+      <w:r>
+        <w:rPr>
+          <w:lang w:val="en-US"/>
+        </w:rPr>
+        <w:t>select</w:t>
+      </w:r>
+      <w:r>
+        <w:t xml:space="preserve"> </w:t>
+      </w:r>
+      <w:r>
+        <w:rPr>
+          <w:lang w:val="en-US"/>
+        </w:rPr>
+        <w:t>all</w:t>
+      </w:r>
+      <w:r>
+        <w:t xml:space="preserve"> </w:t>
+      </w:r>
+      <w:r>
+        <w:t xml:space="preserve">από το </w:t>
+      </w:r>
+      <w:r>
+        <w:rPr>
+          <w:lang w:val="en-US"/>
+        </w:rPr>
+        <w:t>table</w:t>
+      </w:r>
+      <w:r>
+        <w:t xml:space="preserve"> </w:t>
+      </w:r>
+      <w:r>
+        <w:rPr>
+          <w:lang w:val="en-US"/>
+        </w:rPr>
+        <w:t>customer</w:t>
+      </w:r>
+      <w:r>
+        <w:t xml:space="preserve"> </w:t>
+      </w:r>
+      <w:r>
+        <w:t>και κανένα άλλο</w:t>
+      </w:r>
+      <w:r>
+        <w:t>.</w:t>
+      </w:r>
+    </w:p>
+    <w:p>
+      <w:pPr>
+        <w:pStyle w:val="ListParagraph"/>
+      </w:pPr>
+    </w:p>
+    <w:p>
+      <w:pPr>
+        <w:pStyle w:val="ListParagraph"/>
+        <w:rPr>
+          <w:lang w:val="en-US"/>
+        </w:rPr>
+      </w:pPr>
+      <w:proofErr w:type="gramStart"/>
+      <w:r>
+        <w:rPr>
+          <w:lang w:val="en-US"/>
+        </w:rPr>
+        <w:t>create</w:t>
+      </w:r>
+      <w:proofErr w:type="gramEnd"/>
+      <w:r>
+        <w:rPr>
+          <w:lang w:val="en-US"/>
+        </w:rPr>
+        <w:t xml:space="preserve"> view </w:t>
+      </w:r>
+      <w:proofErr w:type="spellStart"/>
+      <w:r>
+        <w:rPr>
+          <w:b/>
+          <w:lang w:val="en-US"/>
+        </w:rPr>
+        <w:t>sales_per_product_category</w:t>
+      </w:r>
+      <w:proofErr w:type="spellEnd"/>
+      <w:r>
+        <w:rPr>
+          <w:lang w:val="en-US"/>
+        </w:rPr>
+        <w:t xml:space="preserve"> as </w:t>
+      </w:r>
+    </w:p>
+    <w:p>
+      <w:pPr>
+        <w:pStyle w:val="ListParagraph"/>
+        <w:rPr>
+          <w:lang w:val="en-US"/>
+        </w:rPr>
+      </w:pPr>
+      <w:r>
+        <w:rPr>
+          <w:lang w:val="en-US"/>
+        </w:rPr>
+        <w:tab/>
+      </w:r>
+      <w:proofErr w:type="gramStart"/>
+      <w:r>
+        <w:rPr>
+          <w:lang w:val="en-US"/>
+        </w:rPr>
+        <w:t>select</w:t>
+      </w:r>
+      <w:proofErr w:type="gramEnd"/>
+      <w:r>
+        <w:rPr>
+          <w:lang w:val="en-US"/>
+        </w:rPr>
+        <w:t xml:space="preserve"> </w:t>
+      </w:r>
+      <w:proofErr w:type="spellStart"/>
+      <w:r>
+        <w:rPr>
+          <w:lang w:val="en-US"/>
+        </w:rPr>
+        <w:t>T.DateTime</w:t>
+      </w:r>
+      <w:proofErr w:type="spellEnd"/>
+      <w:r>
+        <w:rPr>
+          <w:lang w:val="en-US"/>
+        </w:rPr>
+        <w:t xml:space="preserve">, </w:t>
+      </w:r>
+      <w:proofErr w:type="spellStart"/>
+      <w:r>
+        <w:rPr>
+          <w:lang w:val="en-US"/>
+        </w:rPr>
+        <w:t>T.Card_number</w:t>
+      </w:r>
+      <w:proofErr w:type="spellEnd"/>
+      <w:r>
+        <w:rPr>
+          <w:lang w:val="en-US"/>
+        </w:rPr>
+        <w:t xml:space="preserve">, </w:t>
+      </w:r>
+      <w:proofErr w:type="spellStart"/>
+      <w:r>
+        <w:rPr>
+          <w:lang w:val="en-US"/>
+        </w:rPr>
+        <w:t>T.Store_id</w:t>
+      </w:r>
+      <w:proofErr w:type="spellEnd"/>
+      <w:r>
+        <w:rPr>
+          <w:lang w:val="en-US"/>
+        </w:rPr>
+        <w:t xml:space="preserve">, </w:t>
+      </w:r>
+      <w:proofErr w:type="spellStart"/>
+      <w:r>
+        <w:rPr>
+          <w:lang w:val="en-US"/>
+        </w:rPr>
+        <w:t>P.Barcode</w:t>
+      </w:r>
+      <w:proofErr w:type="spellEnd"/>
+      <w:r>
+        <w:rPr>
+          <w:lang w:val="en-US"/>
+        </w:rPr>
+        <w:t xml:space="preserve">, </w:t>
+      </w:r>
+      <w:proofErr w:type="spellStart"/>
+      <w:r>
+        <w:rPr>
+          <w:lang w:val="en-US"/>
+        </w:rPr>
+        <w:t>Ctg.Name</w:t>
+      </w:r>
+      <w:proofErr w:type="spellEnd"/>
+    </w:p>
+    <w:p>
+      <w:pPr>
+        <w:pStyle w:val="ListParagraph"/>
+        <w:rPr>
+          <w:lang w:val="en-US"/>
+        </w:rPr>
+      </w:pPr>
+      <w:r>
+        <w:rPr>
+          <w:lang w:val="en-US"/>
+        </w:rPr>
+        <w:t xml:space="preserve">    FROM Transaction as T, Contains as </w:t>
+      </w:r>
+      <w:proofErr w:type="spellStart"/>
+      <w:r>
+        <w:rPr>
+          <w:lang w:val="en-US"/>
+        </w:rPr>
+        <w:t>Cn</w:t>
+      </w:r>
+      <w:proofErr w:type="spellEnd"/>
+      <w:r>
+        <w:rPr>
+          <w:lang w:val="en-US"/>
+        </w:rPr>
+        <w:t xml:space="preserve">, Category as </w:t>
+      </w:r>
+      <w:proofErr w:type="spellStart"/>
+      <w:r>
+        <w:rPr>
+          <w:lang w:val="en-US"/>
+        </w:rPr>
+        <w:t>Ctg</w:t>
+      </w:r>
+      <w:proofErr w:type="spellEnd"/>
+      <w:r>
+        <w:rPr>
+          <w:lang w:val="en-US"/>
+        </w:rPr>
+        <w:t>, Product as P</w:t>
+      </w:r>
+    </w:p>
+    <w:p>
+      <w:pPr>
+        <w:pStyle w:val="ListParagraph"/>
+        <w:rPr>
+          <w:lang w:val="en-US"/>
+        </w:rPr>
+      </w:pPr>
+      <w:r>
+        <w:rPr>
+          <w:lang w:val="en-US"/>
+        </w:rPr>
+        <w:t xml:space="preserve">    WHERE </w:t>
+      </w:r>
+    </w:p>
+    <w:p>
+      <w:pPr>
+        <w:pStyle w:val="ListParagraph"/>
+        <w:rPr>
+          <w:lang w:val="en-US"/>
+        </w:rPr>
+      </w:pPr>
+      <w:r>
+        <w:rPr>
+          <w:lang w:val="en-US"/>
+        </w:rPr>
+        <w:t xml:space="preserve">    </w:t>
+      </w:r>
+      <w:proofErr w:type="spellStart"/>
+      <w:r>
+        <w:rPr>
+          <w:lang w:val="en-US"/>
+        </w:rPr>
+        <w:t>T.Card_number</w:t>
+      </w:r>
+      <w:proofErr w:type="spellEnd"/>
+      <w:r>
+        <w:rPr>
+          <w:lang w:val="en-US"/>
+        </w:rPr>
+        <w:t xml:space="preserve"> = </w:t>
+      </w:r>
+      <w:proofErr w:type="spellStart"/>
+      <w:r>
+        <w:rPr>
+          <w:lang w:val="en-US"/>
+        </w:rPr>
+        <w:t>Cn.Card_number</w:t>
+      </w:r>
+      <w:proofErr w:type="spellEnd"/>
+    </w:p>
+    <w:p>
+      <w:pPr>
+        <w:pStyle w:val="ListParagraph"/>
+        <w:rPr>
+          <w:lang w:val="en-US"/>
+        </w:rPr>
+      </w:pPr>
+      <w:r>
+        <w:rPr>
+          <w:lang w:val="en-US"/>
+        </w:rPr>
+        <w:t xml:space="preserve">    AND </w:t>
+      </w:r>
+      <w:proofErr w:type="spellStart"/>
+      <w:r>
+        <w:rPr>
+          <w:lang w:val="en-US"/>
+        </w:rPr>
+        <w:t>T.DateTime</w:t>
+      </w:r>
+      <w:proofErr w:type="spellEnd"/>
+      <w:r>
+        <w:rPr>
+          <w:lang w:val="en-US"/>
+        </w:rPr>
+        <w:t xml:space="preserve"> = </w:t>
+      </w:r>
+      <w:proofErr w:type="spellStart"/>
+      <w:r>
+        <w:rPr>
+          <w:lang w:val="en-US"/>
+        </w:rPr>
+        <w:t>Cn.DateTime</w:t>
+      </w:r>
+      <w:proofErr w:type="spellEnd"/>
+    </w:p>
+    <w:p>
+      <w:pPr>
+        <w:pStyle w:val="ListParagraph"/>
+        <w:rPr>
+          <w:lang w:val="en-US"/>
+        </w:rPr>
+      </w:pPr>
+      <w:r>
+        <w:rPr>
+          <w:lang w:val="en-US"/>
+        </w:rPr>
+        <w:tab/>
+        <w:t xml:space="preserve">AND </w:t>
+      </w:r>
+      <w:proofErr w:type="spellStart"/>
+      <w:r>
+        <w:rPr>
+          <w:lang w:val="en-US"/>
+        </w:rPr>
+        <w:t>T.Store_id</w:t>
+      </w:r>
+      <w:proofErr w:type="spellEnd"/>
+      <w:r>
+        <w:rPr>
+          <w:lang w:val="en-US"/>
+        </w:rPr>
+        <w:t xml:space="preserve"> = </w:t>
+      </w:r>
+      <w:proofErr w:type="spellStart"/>
+      <w:r>
+        <w:rPr>
+          <w:lang w:val="en-US"/>
+        </w:rPr>
+        <w:t>Cn.Store_id</w:t>
+      </w:r>
+      <w:proofErr w:type="spellEnd"/>
+    </w:p>
+    <w:p>
+      <w:pPr>
+        <w:pStyle w:val="ListParagraph"/>
+        <w:rPr>
+          <w:lang w:val="en-US"/>
+        </w:rPr>
+      </w:pPr>
+      <w:r>
+        <w:rPr>
+          <w:lang w:val="en-US"/>
+        </w:rPr>
+        <w:t xml:space="preserve">    AND </w:t>
+      </w:r>
+      <w:proofErr w:type="spellStart"/>
+      <w:r>
+        <w:rPr>
+          <w:lang w:val="en-US"/>
+        </w:rPr>
+        <w:t>Cn.Product_barcode</w:t>
+      </w:r>
+      <w:proofErr w:type="spellEnd"/>
+      <w:r>
+        <w:rPr>
+          <w:lang w:val="en-US"/>
+        </w:rPr>
+        <w:t xml:space="preserve"> = </w:t>
+      </w:r>
+      <w:proofErr w:type="spellStart"/>
+      <w:r>
+        <w:rPr>
+          <w:lang w:val="en-US"/>
+        </w:rPr>
+        <w:t>P.Barcode</w:t>
+      </w:r>
+      <w:proofErr w:type="spellEnd"/>
+    </w:p>
+    <w:p>
+      <w:pPr>
+        <w:pStyle w:val="ListParagraph"/>
+        <w:rPr>
+          <w:lang w:val="en-US"/>
+        </w:rPr>
+      </w:pPr>
+      <w:r>
+        <w:rPr>
+          <w:lang w:val="en-US"/>
+        </w:rPr>
+        <w:t xml:space="preserve">    # AND </w:t>
+      </w:r>
+      <w:proofErr w:type="spellStart"/>
+      <w:r>
+        <w:rPr>
+          <w:lang w:val="en-US"/>
+        </w:rPr>
+        <w:t>Ctg.Category_id</w:t>
+      </w:r>
+      <w:proofErr w:type="spellEnd"/>
+      <w:r>
+        <w:rPr>
+          <w:lang w:val="en-US"/>
+        </w:rPr>
+        <w:t xml:space="preserve"> = 1</w:t>
+      </w:r>
+    </w:p>
+    <w:p>
+      <w:pPr>
+        <w:pStyle w:val="ListParagraph"/>
+        <w:rPr>
+          <w:lang w:val="en-US"/>
+        </w:rPr>
+      </w:pPr>
+      <w:r>
+        <w:rPr>
+          <w:lang w:val="en-US"/>
+        </w:rPr>
+        <w:t xml:space="preserve">    ORDER BY </w:t>
+      </w:r>
+      <w:proofErr w:type="spellStart"/>
+      <w:r>
+        <w:rPr>
+          <w:lang w:val="en-US"/>
+        </w:rPr>
+        <w:t>T.DateTime</w:t>
+      </w:r>
+      <w:proofErr w:type="spellEnd"/>
+      <w:r>
+        <w:rPr>
+          <w:lang w:val="en-US"/>
+        </w:rPr>
+        <w:t xml:space="preserve">, </w:t>
+      </w:r>
+      <w:proofErr w:type="spellStart"/>
+      <w:r>
+        <w:rPr>
+          <w:lang w:val="en-US"/>
+        </w:rPr>
+        <w:t>T.Card_number</w:t>
+      </w:r>
+      <w:proofErr w:type="spellEnd"/>
+      <w:r>
+        <w:rPr>
+          <w:lang w:val="en-US"/>
+        </w:rPr>
+        <w:t xml:space="preserve">, </w:t>
+      </w:r>
+      <w:proofErr w:type="spellStart"/>
+      <w:r>
+        <w:rPr>
+          <w:lang w:val="en-US"/>
+        </w:rPr>
+        <w:t>T.Store_id</w:t>
+      </w:r>
+      <w:proofErr w:type="spellEnd"/>
+      <w:r>
+        <w:rPr>
+          <w:lang w:val="en-US"/>
+        </w:rPr>
+        <w:t xml:space="preserve">, </w:t>
+      </w:r>
+      <w:proofErr w:type="spellStart"/>
+      <w:r>
+        <w:rPr>
+          <w:lang w:val="en-US"/>
+        </w:rPr>
+        <w:t>Ctg.Name</w:t>
+      </w:r>
+      <w:proofErr w:type="spellEnd"/>
+      <w:r>
+        <w:rPr>
+          <w:lang w:val="en-US"/>
+        </w:rPr>
+        <w:t>;</w:t>
+      </w:r>
+    </w:p>
+    <w:p>
+      <w:pPr>
+        <w:pStyle w:val="ListParagraph"/>
+        <w:rPr>
+          <w:lang w:val="en-US"/>
+        </w:rPr>
+      </w:pPr>
+    </w:p>
+    <w:p>
+      <w:pPr>
+        <w:pStyle w:val="ListParagraph"/>
+      </w:pPr>
+      <w:r>
+        <w:t>Η</w:t>
+      </w:r>
+      <w:r>
+        <w:rPr>
+          <w:lang w:val="en-US"/>
+        </w:rPr>
+        <w:t xml:space="preserve"> </w:t>
+      </w:r>
+      <w:r>
+        <w:t>όψη</w:t>
+      </w:r>
+      <w:r>
+        <w:rPr>
+          <w:lang w:val="en-US"/>
+        </w:rPr>
+        <w:t xml:space="preserve"> </w:t>
+      </w:r>
+      <w:proofErr w:type="spellStart"/>
+      <w:r>
+        <w:rPr>
+          <w:lang w:val="en-US"/>
+        </w:rPr>
+        <w:t>sales</w:t>
+      </w:r>
+      <w:r>
+        <w:rPr>
+          <w:lang w:val="en-US"/>
+        </w:rPr>
+        <w:t>_</w:t>
+      </w:r>
+      <w:r>
+        <w:rPr>
+          <w:lang w:val="en-US"/>
+        </w:rPr>
+        <w:t>per</w:t>
+      </w:r>
+      <w:r>
+        <w:rPr>
+          <w:lang w:val="en-US"/>
+        </w:rPr>
+        <w:t>_</w:t>
+      </w:r>
+      <w:r>
+        <w:rPr>
+          <w:lang w:val="en-US"/>
+        </w:rPr>
+        <w:t>product</w:t>
+      </w:r>
+      <w:r>
+        <w:rPr>
+          <w:lang w:val="en-US"/>
+        </w:rPr>
+        <w:t>_</w:t>
+      </w:r>
+      <w:r>
+        <w:rPr>
+          <w:lang w:val="en-US"/>
+        </w:rPr>
+        <w:t>category</w:t>
+      </w:r>
+      <w:proofErr w:type="spellEnd"/>
+      <w:r>
+        <w:rPr>
+          <w:lang w:val="en-US"/>
+        </w:rPr>
+        <w:t xml:space="preserve"> </w:t>
+      </w:r>
+      <w:r>
+        <w:t>είναι</w:t>
+      </w:r>
+      <w:r>
+        <w:rPr>
+          <w:lang w:val="en-US"/>
+        </w:rPr>
+        <w:t xml:space="preserve"> </w:t>
+      </w:r>
+      <w:r>
+        <w:t>ενημερώσιμη</w:t>
+      </w:r>
+      <w:r>
+        <w:rPr>
+          <w:lang w:val="en-US"/>
+        </w:rPr>
+        <w:t xml:space="preserve">, </w:t>
+      </w:r>
+      <w:r>
+        <w:t>όπως</w:t>
+      </w:r>
+      <w:r>
+        <w:rPr>
+          <w:lang w:val="en-US"/>
+        </w:rPr>
+        <w:t xml:space="preserve"> </w:t>
+      </w:r>
+      <w:r>
+        <w:t>βλέπουμε</w:t>
+      </w:r>
+      <w:r>
+        <w:rPr>
+          <w:lang w:val="en-US"/>
+        </w:rPr>
+        <w:t xml:space="preserve"> </w:t>
+      </w:r>
+      <w:r>
+        <w:t>κάνοντας</w:t>
+      </w:r>
+      <w:r>
+        <w:rPr>
+          <w:lang w:val="en-US"/>
+        </w:rPr>
+        <w:t xml:space="preserve"> </w:t>
+      </w:r>
+      <w:r>
+        <w:rPr>
+          <w:lang w:val="en-US"/>
+        </w:rPr>
+        <w:t>select</w:t>
+      </w:r>
+      <w:r>
+        <w:rPr>
+          <w:lang w:val="en-US"/>
+        </w:rPr>
+        <w:t xml:space="preserve"> </w:t>
+      </w:r>
+      <w:proofErr w:type="spellStart"/>
+      <w:r>
+        <w:rPr>
+          <w:lang w:val="en-US"/>
+        </w:rPr>
+        <w:t>table_name</w:t>
+      </w:r>
+      <w:proofErr w:type="spellEnd"/>
+      <w:r>
+        <w:rPr>
+          <w:lang w:val="en-US"/>
+        </w:rPr>
+        <w:t xml:space="preserve">, </w:t>
+      </w:r>
+      <w:proofErr w:type="spellStart"/>
+      <w:r>
+        <w:rPr>
+          <w:lang w:val="en-US"/>
+        </w:rPr>
+        <w:t>is</w:t>
+      </w:r>
+      <w:r>
+        <w:rPr>
+          <w:lang w:val="en-US"/>
+        </w:rPr>
+        <w:t>_</w:t>
+      </w:r>
+      <w:r>
+        <w:rPr>
+          <w:lang w:val="en-US"/>
+        </w:rPr>
+        <w:t>updatable</w:t>
+      </w:r>
+      <w:proofErr w:type="spellEnd"/>
+      <w:r>
+        <w:rPr>
+          <w:lang w:val="en-US"/>
+        </w:rPr>
+        <w:t xml:space="preserve"> </w:t>
+      </w:r>
+      <w:r>
+        <w:rPr>
+          <w:lang w:val="en-US"/>
+        </w:rPr>
+        <w:t>from</w:t>
+      </w:r>
+      <w:r>
+        <w:rPr>
+          <w:lang w:val="en-US"/>
+        </w:rPr>
+        <w:t xml:space="preserve"> </w:t>
+      </w:r>
+      <w:proofErr w:type="spellStart"/>
+      <w:r>
+        <w:rPr>
+          <w:lang w:val="en-US"/>
+        </w:rPr>
+        <w:t>information</w:t>
+      </w:r>
+      <w:r>
+        <w:rPr>
+          <w:lang w:val="en-US"/>
+        </w:rPr>
+        <w:t>_</w:t>
+      </w:r>
+      <w:r>
+        <w:rPr>
+          <w:lang w:val="en-US"/>
+        </w:rPr>
+        <w:t>schema</w:t>
+      </w:r>
+      <w:r>
+        <w:rPr>
+          <w:lang w:val="en-US"/>
+        </w:rPr>
+        <w:t>.</w:t>
+      </w:r>
+      <w:r>
+        <w:rPr>
+          <w:lang w:val="en-US"/>
+        </w:rPr>
+        <w:t>views</w:t>
+      </w:r>
+      <w:proofErr w:type="spellEnd"/>
+      <w:r>
+        <w:rPr>
+          <w:lang w:val="en-US"/>
+        </w:rPr>
+        <w:t xml:space="preserve">. </w:t>
+      </w:r>
+      <w:r>
+        <w:t>Παρ</w:t>
+      </w:r>
+      <w:r>
+        <w:rPr>
+          <w:lang w:val="en-US"/>
+        </w:rPr>
+        <w:t>’</w:t>
+      </w:r>
+      <w:r>
+        <w:t>όλα</w:t>
+      </w:r>
+      <w:r>
+        <w:rPr>
+          <w:lang w:val="en-US"/>
+        </w:rPr>
+        <w:t xml:space="preserve"> </w:t>
+      </w:r>
+      <w:r>
+        <w:t>αυτά</w:t>
+      </w:r>
+      <w:r>
+        <w:rPr>
+          <w:lang w:val="en-US"/>
+        </w:rPr>
+        <w:t xml:space="preserve"> </w:t>
+      </w:r>
+      <w:r>
+        <w:t>βλέπουμε</w:t>
+      </w:r>
+      <w:r>
+        <w:rPr>
+          <w:lang w:val="en-US"/>
+        </w:rPr>
+        <w:t xml:space="preserve"> </w:t>
+      </w:r>
+      <w:r>
+        <w:t>πως</w:t>
+      </w:r>
+      <w:r>
+        <w:rPr>
+          <w:lang w:val="en-US"/>
+        </w:rPr>
+        <w:t xml:space="preserve"> </w:t>
+      </w:r>
+      <w:r>
+        <w:t>δεν</w:t>
+      </w:r>
+      <w:r>
+        <w:rPr>
+          <w:lang w:val="en-US"/>
+        </w:rPr>
+        <w:t xml:space="preserve"> </w:t>
+      </w:r>
+      <w:r>
+        <w:t>μπορούμε</w:t>
+      </w:r>
+      <w:r>
+        <w:rPr>
+          <w:lang w:val="en-US"/>
+        </w:rPr>
+        <w:t xml:space="preserve"> </w:t>
+      </w:r>
+      <w:r>
+        <w:t>να</w:t>
+      </w:r>
+      <w:r>
+        <w:rPr>
+          <w:lang w:val="en-US"/>
+        </w:rPr>
+        <w:t xml:space="preserve"> </w:t>
+      </w:r>
+      <w:r>
+        <w:t>κάνουμε</w:t>
+      </w:r>
+      <w:r>
+        <w:rPr>
+          <w:lang w:val="en-US"/>
+        </w:rPr>
+        <w:t xml:space="preserve"> </w:t>
+      </w:r>
+      <w:r>
+        <w:rPr>
+          <w:lang w:val="en-US"/>
+        </w:rPr>
+        <w:t>update</w:t>
+      </w:r>
+      <w:r>
+        <w:rPr>
+          <w:lang w:val="en-US"/>
+        </w:rPr>
+        <w:t xml:space="preserve"> </w:t>
+      </w:r>
+      <w:r>
+        <w:t>σε</w:t>
+      </w:r>
+      <w:r>
+        <w:rPr>
+          <w:lang w:val="en-US"/>
+        </w:rPr>
+        <w:t xml:space="preserve"> </w:t>
+      </w:r>
+      <w:r>
+        <w:t>αυτήν</w:t>
+      </w:r>
+      <w:r>
+        <w:rPr>
+          <w:lang w:val="en-US"/>
+        </w:rPr>
+        <w:t xml:space="preserve"> </w:t>
+      </w:r>
+      <w:r>
+        <w:t>καθώς</w:t>
+      </w:r>
+      <w:r>
+        <w:rPr>
+          <w:lang w:val="en-US"/>
+        </w:rPr>
+        <w:t xml:space="preserve"> </w:t>
+      </w:r>
+      <w:r>
+        <w:t>το</w:t>
+      </w:r>
+      <w:r>
+        <w:rPr>
+          <w:lang w:val="en-US"/>
+        </w:rPr>
+        <w:t xml:space="preserve"> </w:t>
+      </w:r>
+      <w:r>
+        <w:rPr>
+          <w:lang w:val="en-US"/>
+        </w:rPr>
+        <w:t>order</w:t>
+      </w:r>
+      <w:r>
+        <w:rPr>
+          <w:lang w:val="en-US"/>
+        </w:rPr>
+        <w:t xml:space="preserve"> </w:t>
+      </w:r>
+      <w:r>
+        <w:rPr>
+          <w:lang w:val="en-US"/>
+        </w:rPr>
+        <w:t>by</w:t>
+      </w:r>
+      <w:r>
+        <w:rPr>
+          <w:lang w:val="en-US"/>
+        </w:rPr>
+        <w:t xml:space="preserve"> </w:t>
+      </w:r>
+      <w:r>
+        <w:t>δημιουργεί</w:t>
+      </w:r>
+      <w:r>
+        <w:rPr>
+          <w:lang w:val="en-US"/>
+        </w:rPr>
+        <w:t xml:space="preserve"> </w:t>
+      </w:r>
+      <w:r>
+        <w:t>πρόβλημα</w:t>
+      </w:r>
+      <w:r>
+        <w:rPr>
+          <w:lang w:val="en-US"/>
+        </w:rPr>
+        <w:t xml:space="preserve">, </w:t>
+      </w:r>
+      <w:r>
+        <w:rPr>
+          <w:lang w:val="en-US"/>
+        </w:rPr>
+        <w:t>insert</w:t>
+      </w:r>
+      <w:r>
+        <w:rPr>
+          <w:lang w:val="en-US"/>
+        </w:rPr>
+        <w:t xml:space="preserve"> </w:t>
+      </w:r>
+      <w:r>
+        <w:t>καθώς</w:t>
+      </w:r>
+      <w:r>
+        <w:rPr>
+          <w:lang w:val="en-US"/>
+        </w:rPr>
+        <w:t xml:space="preserve"> </w:t>
+      </w:r>
+      <w:r>
+        <w:t>αυτό</w:t>
+      </w:r>
+      <w:r>
+        <w:rPr>
+          <w:lang w:val="en-US"/>
+        </w:rPr>
+        <w:t xml:space="preserve"> </w:t>
+      </w:r>
+      <w:r>
+        <w:t>θα</w:t>
+      </w:r>
+      <w:r>
+        <w:rPr>
+          <w:lang w:val="en-US"/>
+        </w:rPr>
+        <w:t xml:space="preserve"> </w:t>
+      </w:r>
+      <w:r>
+        <w:t>κάνει</w:t>
+      </w:r>
+      <w:r>
+        <w:rPr>
+          <w:lang w:val="en-US"/>
+        </w:rPr>
+        <w:t xml:space="preserve"> </w:t>
+      </w:r>
+      <w:r>
+        <w:t>αλλαγές</w:t>
+      </w:r>
+      <w:r>
+        <w:rPr>
+          <w:lang w:val="en-US"/>
+        </w:rPr>
+        <w:t xml:space="preserve"> </w:t>
+      </w:r>
+      <w:r>
+        <w:t>σε</w:t>
+      </w:r>
+      <w:r>
+        <w:rPr>
+          <w:lang w:val="en-US"/>
+        </w:rPr>
+        <w:t xml:space="preserve"> </w:t>
+      </w:r>
+      <w:r>
+        <w:t>περισσότερα</w:t>
+      </w:r>
+      <w:r>
+        <w:rPr>
+          <w:lang w:val="en-US"/>
+        </w:rPr>
+        <w:t xml:space="preserve"> </w:t>
+      </w:r>
+      <w:r>
+        <w:t>από</w:t>
+      </w:r>
+      <w:r>
+        <w:rPr>
+          <w:lang w:val="en-US"/>
+        </w:rPr>
+        <w:t xml:space="preserve"> </w:t>
+      </w:r>
+      <w:r>
+        <w:t>ένα</w:t>
+      </w:r>
+      <w:r>
+        <w:rPr>
+          <w:lang w:val="en-US"/>
+        </w:rPr>
+        <w:t xml:space="preserve"> </w:t>
+      </w:r>
+      <w:r>
+        <w:t>βασικά</w:t>
+      </w:r>
+      <w:r>
+        <w:rPr>
+          <w:lang w:val="en-US"/>
+        </w:rPr>
+        <w:t xml:space="preserve"> </w:t>
+      </w:r>
+      <w:r>
+        <w:rPr>
+          <w:lang w:val="en-US"/>
+        </w:rPr>
+        <w:t>tables</w:t>
+      </w:r>
+      <w:r>
+        <w:rPr>
+          <w:lang w:val="en-US"/>
+        </w:rPr>
+        <w:t xml:space="preserve">, </w:t>
+      </w:r>
+      <w:r>
+        <w:t>και</w:t>
+      </w:r>
+      <w:r>
+        <w:rPr>
+          <w:lang w:val="en-US"/>
+        </w:rPr>
+        <w:t xml:space="preserve"> </w:t>
+      </w:r>
+      <w:r>
+        <w:rPr>
+          <w:lang w:val="en-US"/>
+        </w:rPr>
+        <w:t>delete</w:t>
+      </w:r>
+      <w:r>
+        <w:rPr>
+          <w:lang w:val="en-US"/>
+        </w:rPr>
+        <w:t xml:space="preserve"> </w:t>
+      </w:r>
+      <w:r>
+        <w:t>δεν</w:t>
+      </w:r>
+      <w:r>
+        <w:rPr>
+          <w:lang w:val="en-US"/>
+        </w:rPr>
+        <w:t xml:space="preserve"> </w:t>
+      </w:r>
+      <w:r>
+        <w:t>μπορούμε</w:t>
+      </w:r>
+      <w:r>
+        <w:rPr>
+          <w:lang w:val="en-US"/>
+        </w:rPr>
+        <w:t xml:space="preserve"> </w:t>
+      </w:r>
+      <w:r>
+        <w:t>να</w:t>
+      </w:r>
+      <w:r>
+        <w:rPr>
+          <w:lang w:val="en-US"/>
+        </w:rPr>
+        <w:t xml:space="preserve"> </w:t>
+      </w:r>
+      <w:r>
+        <w:t>κάνουμε</w:t>
+      </w:r>
+      <w:r>
+        <w:rPr>
+          <w:lang w:val="en-US"/>
+        </w:rPr>
+        <w:t xml:space="preserve"> </w:t>
+      </w:r>
+      <w:r>
+        <w:t>καθώς</w:t>
+      </w:r>
+      <w:r>
+        <w:rPr>
+          <w:lang w:val="en-US"/>
+        </w:rPr>
+        <w:t xml:space="preserve"> </w:t>
+      </w:r>
+      <w:r>
+        <w:t>παίρνουμε</w:t>
+      </w:r>
+      <w:r>
+        <w:rPr>
+          <w:lang w:val="en-US"/>
+        </w:rPr>
+        <w:t xml:space="preserve"> </w:t>
+      </w:r>
+      <w:r>
+        <w:t>το</w:t>
+      </w:r>
+      <w:r>
+        <w:rPr>
+          <w:lang w:val="en-US"/>
+        </w:rPr>
+        <w:t xml:space="preserve"> </w:t>
+      </w:r>
+      <w:r>
+        <w:rPr>
+          <w:lang w:val="en-US"/>
+        </w:rPr>
+        <w:t xml:space="preserve">error message “cannot delete from join view”. </w:t>
+      </w:r>
+      <w:r>
+        <w:t xml:space="preserve">Οπότε επί της ουσίας δεν είναι </w:t>
+      </w:r>
+      <w:r>
+        <w:rPr>
+          <w:lang w:val="en-US"/>
+        </w:rPr>
+        <w:t>updatable</w:t>
+      </w:r>
+      <w:r>
+        <w:t xml:space="preserve"> </w:t>
+      </w:r>
+      <w:r>
+        <w:t xml:space="preserve">το </w:t>
+      </w:r>
+      <w:r>
+        <w:rPr>
+          <w:lang w:val="en-US"/>
+        </w:rPr>
+        <w:t>view</w:t>
+      </w:r>
+      <w:r>
+        <w:t xml:space="preserve"> </w:t>
+      </w:r>
+      <w:r>
+        <w:t xml:space="preserve">αυτό γιατί δημιουργείται από το </w:t>
+      </w:r>
+      <w:r>
+        <w:rPr>
+          <w:lang w:val="en-US"/>
+        </w:rPr>
+        <w:t>join</w:t>
+      </w:r>
+      <w:r>
+        <w:t xml:space="preserve"> </w:t>
+      </w:r>
+      <w:r>
+        <w:t xml:space="preserve">διαφορετικών </w:t>
+      </w:r>
+      <w:r>
+        <w:rPr>
+          <w:lang w:val="en-US"/>
+        </w:rPr>
+        <w:t>tables</w:t>
+      </w:r>
+      <w:r>
+        <w:t xml:space="preserve"> </w:t>
+      </w:r>
+      <w:r>
+        <w:t xml:space="preserve">και αυτό περιπλέκει τα πράγματα όταν θέλουμε να κάνουμε </w:t>
+      </w:r>
+      <w:r>
+        <w:rPr>
+          <w:lang w:val="en-US"/>
+        </w:rPr>
+        <w:t>updates</w:t>
+      </w:r>
+      <w:r>
+        <w:t xml:space="preserve"> - </w:t>
+      </w:r>
+      <w:r>
+        <w:rPr>
+          <w:lang w:val="en-US"/>
+        </w:rPr>
+        <w:t>modifications</w:t>
+      </w:r>
+      <w:r>
+        <w:t>.</w:t>
+      </w:r>
+    </w:p>
+    <w:p>
+      <w:pPr>
+        <w:pStyle w:val="ListParagraph"/>
+      </w:pPr>
+    </w:p>
+    <w:p>
+      <w:pPr>
+        <w:pStyle w:val="ListParagraph"/>
         <w:numPr>
           <w:ilvl w:val="0"/>
           <w:numId w:val="1"/>
@@ -3773,6 +5699,9 @@
     <w:p>
       <w:pPr>
         <w:pStyle w:val="ListParagraph"/>
+        <w:rPr>
+          <w:lang w:val="en-US"/>
+        </w:rPr>
       </w:pPr>
       <w:r>
         <w:t xml:space="preserve">Έχουμε δημιουργήσει ένα </w:t>
@@ -3859,11 +5788,7 @@
         <w:t xml:space="preserve">, </w:t>
       </w:r>
       <w:r>
-        <w:t xml:space="preserve">προσθέτοντας μια εγγραφή για τη νέα τιμή </w:t>
-      </w:r>
-      <w:r>
-        <w:lastRenderedPageBreak/>
-        <w:t>του εν λόγω προϊόντος.</w:t>
+        <w:t>προσθέτοντας μια εγγραφή για τη νέα τιμή του εν λόγω προϊόντος.</w:t>
       </w:r>
       <w:r>
         <w:t xml:space="preserve"> Εφόσον επιτρέπεται να αλλάξουμε την τιμή του </w:t>
@@ -3905,21 +5830,27 @@
           <w:ilvl w:val="0"/>
           <w:numId w:val="1"/>
         </w:numPr>
-      </w:pPr>
-      <w:r>
-        <w:rPr>
+        <w:rPr>
+          <w:b/>
+        </w:rPr>
+      </w:pPr>
+      <w:r>
+        <w:rPr>
+          <w:b/>
           <w:sz w:val="22"/>
         </w:rPr>
         <w:t>Δείξτε τα δύο ερωτήματα που έχετε σχεδιάσει εσείς. Σχολιάστε την επιλογή σας και δείξτε τον αντίστοιχο SQL κώδικα.</w:t>
       </w:r>
       <w:r>
         <w:rPr>
+          <w:b/>
           <w:sz w:val="22"/>
         </w:rPr>
         <w:t xml:space="preserve"> (</w:t>
       </w:r>
       <w:r>
         <w:rPr>
+          <w:b/>
           <w:sz w:val="22"/>
           <w:lang w:val="en-US"/>
         </w:rPr>
@@ -3994,6 +5925,7 @@
         <w:rPr>
           <w:lang w:val="en-US"/>
         </w:rPr>
+        <w:lastRenderedPageBreak/>
         <w:t>FROM Transaction as T</w:t>
       </w:r>
     </w:p>
@@ -4068,6 +6000,1574 @@
       </w:pPr>
       <w:r>
         <w:t xml:space="preserve">Πώς μεταβάλλεται ο λόγος πωλήσεις προϊόντος ανά συναλλαγή πριν και μετά την αλλαγή της τιμής του. </w:t>
+      </w:r>
+      <w:r>
+        <w:t xml:space="preserve">Συγκεκριμένα κοιτάζουμε το λόγο </w:t>
+      </w:r>
+      <w:r>
+        <w:t>τεμάχι</w:t>
+      </w:r>
+      <w:r>
+        <w:t>α του</w:t>
+      </w:r>
+      <w:r>
+        <w:t xml:space="preserve"> προϊόντος</w:t>
+      </w:r>
+      <w:r>
+        <w:t xml:space="preserve"> που πουλήθηκαν ανά συναλλαγή</w:t>
+      </w:r>
+      <w:r>
+        <w:t xml:space="preserve">, στο διάστημα από την προτελευταία αλλαγή τιμής μέχρι την πιο πρόσφατη, και στο διάστημα μετά την αλλαγή τιμής. </w:t>
+      </w:r>
+    </w:p>
+    <w:p>
+      <w:pPr>
+        <w:pStyle w:val="ListParagraph"/>
+        <w:ind w:left="1080"/>
+      </w:pPr>
+    </w:p>
+    <w:p>
+      <w:pPr>
+        <w:pStyle w:val="ListParagraph"/>
+        <w:ind w:left="1080"/>
+        <w:rPr>
+          <w:lang w:val="en-US"/>
+        </w:rPr>
+      </w:pPr>
+      <w:r>
+        <w:rPr>
+          <w:lang w:val="en-US"/>
+        </w:rPr>
+        <w:t xml:space="preserve">SELECT </w:t>
+      </w:r>
+      <w:proofErr w:type="spellStart"/>
+      <w:r>
+        <w:rPr>
+          <w:lang w:val="en-US"/>
+        </w:rPr>
+        <w:t>Start_date</w:t>
+      </w:r>
+      <w:proofErr w:type="gramStart"/>
+      <w:r>
+        <w:rPr>
+          <w:lang w:val="en-US"/>
+        </w:rPr>
+        <w:t>,End</w:t>
+      </w:r>
+      <w:proofErr w:type="gramEnd"/>
+      <w:r>
+        <w:rPr>
+          <w:lang w:val="en-US"/>
+        </w:rPr>
+        <w:t>_date</w:t>
+      </w:r>
+      <w:proofErr w:type="spellEnd"/>
+      <w:r>
+        <w:rPr>
+          <w:lang w:val="en-US"/>
+        </w:rPr>
+        <w:t xml:space="preserve"> into @</w:t>
+      </w:r>
+      <w:proofErr w:type="spellStart"/>
+      <w:r>
+        <w:rPr>
+          <w:lang w:val="en-US"/>
+        </w:rPr>
+        <w:t>sdate</w:t>
+      </w:r>
+      <w:proofErr w:type="spellEnd"/>
+      <w:r>
+        <w:rPr>
+          <w:lang w:val="en-US"/>
+        </w:rPr>
+        <w:t>, @</w:t>
+      </w:r>
+      <w:proofErr w:type="spellStart"/>
+      <w:r>
+        <w:rPr>
+          <w:lang w:val="en-US"/>
+        </w:rPr>
+        <w:t>edate</w:t>
+      </w:r>
+      <w:proofErr w:type="spellEnd"/>
+      <w:r>
+        <w:rPr>
+          <w:lang w:val="en-US"/>
+        </w:rPr>
+        <w:t xml:space="preserve"> from </w:t>
+      </w:r>
+    </w:p>
+    <w:p>
+      <w:pPr>
+        <w:pStyle w:val="ListParagraph"/>
+        <w:ind w:left="1080"/>
+        <w:rPr>
+          <w:lang w:val="en-US"/>
+        </w:rPr>
+      </w:pPr>
+      <w:proofErr w:type="spellStart"/>
+      <w:r>
+        <w:rPr>
+          <w:lang w:val="en-US"/>
+        </w:rPr>
+        <w:t>Older_prices</w:t>
+      </w:r>
+      <w:proofErr w:type="spellEnd"/>
+    </w:p>
+    <w:p>
+      <w:pPr>
+        <w:pStyle w:val="ListParagraph"/>
+        <w:ind w:left="1080"/>
+        <w:rPr>
+          <w:lang w:val="en-US"/>
+        </w:rPr>
+      </w:pPr>
+      <w:proofErr w:type="gramStart"/>
+      <w:r>
+        <w:rPr>
+          <w:lang w:val="en-US"/>
+        </w:rPr>
+        <w:t>where</w:t>
+      </w:r>
+      <w:proofErr w:type="gramEnd"/>
+      <w:r>
+        <w:rPr>
+          <w:lang w:val="en-US"/>
+        </w:rPr>
+        <w:t xml:space="preserve"> </w:t>
+      </w:r>
+      <w:proofErr w:type="spellStart"/>
+      <w:r>
+        <w:rPr>
+          <w:lang w:val="en-US"/>
+        </w:rPr>
+        <w:t>Product_barcode</w:t>
+      </w:r>
+      <w:proofErr w:type="spellEnd"/>
+      <w:r>
+        <w:rPr>
+          <w:lang w:val="en-US"/>
+        </w:rPr>
+        <w:t xml:space="preserve"> = '1234567891'</w:t>
+      </w:r>
+    </w:p>
+    <w:p>
+      <w:pPr>
+        <w:pStyle w:val="ListParagraph"/>
+        <w:ind w:left="1080"/>
+        <w:rPr>
+          <w:lang w:val="en-US"/>
+        </w:rPr>
+      </w:pPr>
+      <w:proofErr w:type="gramStart"/>
+      <w:r>
+        <w:rPr>
+          <w:lang w:val="en-US"/>
+        </w:rPr>
+        <w:t>order</w:t>
+      </w:r>
+      <w:proofErr w:type="gramEnd"/>
+      <w:r>
+        <w:rPr>
+          <w:lang w:val="en-US"/>
+        </w:rPr>
+        <w:t xml:space="preserve"> by </w:t>
+      </w:r>
+      <w:proofErr w:type="spellStart"/>
+      <w:r>
+        <w:rPr>
+          <w:lang w:val="en-US"/>
+        </w:rPr>
+        <w:t>Start_date</w:t>
+      </w:r>
+      <w:proofErr w:type="spellEnd"/>
+      <w:r>
+        <w:rPr>
+          <w:lang w:val="en-US"/>
+        </w:rPr>
+        <w:t xml:space="preserve"> </w:t>
+      </w:r>
+      <w:proofErr w:type="spellStart"/>
+      <w:r>
+        <w:rPr>
+          <w:lang w:val="en-US"/>
+        </w:rPr>
+        <w:t>desc</w:t>
+      </w:r>
+      <w:proofErr w:type="spellEnd"/>
+    </w:p>
+    <w:p>
+      <w:pPr>
+        <w:pStyle w:val="ListParagraph"/>
+        <w:ind w:left="1080"/>
+        <w:rPr>
+          <w:lang w:val="en-US"/>
+        </w:rPr>
+      </w:pPr>
+      <w:proofErr w:type="gramStart"/>
+      <w:r>
+        <w:rPr>
+          <w:lang w:val="en-US"/>
+        </w:rPr>
+        <w:t>limit</w:t>
+      </w:r>
+      <w:proofErr w:type="gramEnd"/>
+      <w:r>
+        <w:rPr>
+          <w:lang w:val="en-US"/>
+        </w:rPr>
+        <w:t xml:space="preserve"> 1,1;</w:t>
+      </w:r>
+    </w:p>
+    <w:p>
+      <w:pPr>
+        <w:pStyle w:val="ListParagraph"/>
+        <w:ind w:left="1080"/>
+        <w:rPr>
+          <w:lang w:val="en-US"/>
+        </w:rPr>
+      </w:pPr>
+    </w:p>
+    <w:p>
+      <w:pPr>
+        <w:pStyle w:val="ListParagraph"/>
+        <w:ind w:left="1080"/>
+        <w:rPr>
+          <w:lang w:val="en-US"/>
+        </w:rPr>
+      </w:pPr>
+      <w:proofErr w:type="gramStart"/>
+      <w:r>
+        <w:rPr>
+          <w:lang w:val="en-US"/>
+        </w:rPr>
+        <w:t>select</w:t>
+      </w:r>
+      <w:proofErr w:type="gramEnd"/>
+      <w:r>
+        <w:rPr>
+          <w:lang w:val="en-US"/>
+        </w:rPr>
+        <w:t xml:space="preserve"> </w:t>
+      </w:r>
+      <w:proofErr w:type="spellStart"/>
+      <w:r>
+        <w:rPr>
+          <w:lang w:val="en-US"/>
+        </w:rPr>
+        <w:t>before_ratio</w:t>
+      </w:r>
+      <w:proofErr w:type="spellEnd"/>
+      <w:r>
+        <w:rPr>
+          <w:lang w:val="en-US"/>
+        </w:rPr>
+        <w:t xml:space="preserve">, </w:t>
+      </w:r>
+      <w:proofErr w:type="spellStart"/>
+      <w:r>
+        <w:rPr>
+          <w:lang w:val="en-US"/>
+        </w:rPr>
+        <w:t>after_ratio</w:t>
+      </w:r>
+      <w:proofErr w:type="spellEnd"/>
+      <w:r>
+        <w:rPr>
+          <w:lang w:val="en-US"/>
+        </w:rPr>
+        <w:t xml:space="preserve"> </w:t>
+      </w:r>
+    </w:p>
+    <w:p>
+      <w:pPr>
+        <w:pStyle w:val="ListParagraph"/>
+        <w:ind w:left="1080"/>
+        <w:rPr>
+          <w:lang w:val="en-US"/>
+        </w:rPr>
+      </w:pPr>
+      <w:proofErr w:type="gramStart"/>
+      <w:r>
+        <w:rPr>
+          <w:lang w:val="en-US"/>
+        </w:rPr>
+        <w:t>from</w:t>
+      </w:r>
+      <w:proofErr w:type="gramEnd"/>
+    </w:p>
+    <w:p>
+      <w:pPr>
+        <w:pStyle w:val="ListParagraph"/>
+        <w:ind w:left="1080"/>
+        <w:rPr>
+          <w:lang w:val="en-US"/>
+        </w:rPr>
+      </w:pPr>
+      <w:r>
+        <w:rPr>
+          <w:lang w:val="en-US"/>
+        </w:rPr>
+        <w:t>(</w:t>
+      </w:r>
+    </w:p>
+    <w:p>
+      <w:pPr>
+        <w:pStyle w:val="ListParagraph"/>
+        <w:ind w:left="1080"/>
+        <w:rPr>
+          <w:lang w:val="en-US"/>
+        </w:rPr>
+      </w:pPr>
+      <w:proofErr w:type="gramStart"/>
+      <w:r>
+        <w:rPr>
+          <w:lang w:val="en-US"/>
+        </w:rPr>
+        <w:t>select</w:t>
+      </w:r>
+      <w:proofErr w:type="gramEnd"/>
+      <w:r>
+        <w:rPr>
+          <w:lang w:val="en-US"/>
+        </w:rPr>
+        <w:t xml:space="preserve"> </w:t>
+      </w:r>
+      <w:proofErr w:type="spellStart"/>
+      <w:r>
+        <w:rPr>
+          <w:lang w:val="en-US"/>
+        </w:rPr>
+        <w:t>ntrans_before</w:t>
+      </w:r>
+      <w:proofErr w:type="spellEnd"/>
+      <w:r>
+        <w:rPr>
+          <w:lang w:val="en-US"/>
+        </w:rPr>
+        <w:t xml:space="preserve">, </w:t>
+      </w:r>
+      <w:proofErr w:type="spellStart"/>
+      <w:r>
+        <w:rPr>
+          <w:lang w:val="en-US"/>
+        </w:rPr>
+        <w:t>npieces_before</w:t>
+      </w:r>
+      <w:proofErr w:type="spellEnd"/>
+      <w:r>
+        <w:rPr>
+          <w:lang w:val="en-US"/>
+        </w:rPr>
+        <w:t xml:space="preserve">, </w:t>
+      </w:r>
+      <w:proofErr w:type="spellStart"/>
+      <w:r>
+        <w:rPr>
+          <w:lang w:val="en-US"/>
+        </w:rPr>
+        <w:t>npieces_before</w:t>
+      </w:r>
+      <w:proofErr w:type="spellEnd"/>
+      <w:r>
+        <w:rPr>
+          <w:lang w:val="en-US"/>
+        </w:rPr>
+        <w:t>/</w:t>
+      </w:r>
+      <w:proofErr w:type="spellStart"/>
+      <w:r>
+        <w:rPr>
+          <w:lang w:val="en-US"/>
+        </w:rPr>
+        <w:t>ntrans_before</w:t>
+      </w:r>
+      <w:proofErr w:type="spellEnd"/>
+      <w:r>
+        <w:rPr>
+          <w:lang w:val="en-US"/>
+        </w:rPr>
+        <w:t xml:space="preserve"> as </w:t>
+      </w:r>
+      <w:proofErr w:type="spellStart"/>
+      <w:r>
+        <w:rPr>
+          <w:lang w:val="en-US"/>
+        </w:rPr>
+        <w:t>before_ratio</w:t>
+      </w:r>
+      <w:proofErr w:type="spellEnd"/>
+    </w:p>
+    <w:p>
+      <w:pPr>
+        <w:pStyle w:val="ListParagraph"/>
+        <w:ind w:left="1080"/>
+        <w:rPr>
+          <w:lang w:val="en-US"/>
+        </w:rPr>
+      </w:pPr>
+      <w:proofErr w:type="gramStart"/>
+      <w:r>
+        <w:rPr>
+          <w:lang w:val="en-US"/>
+        </w:rPr>
+        <w:t>from</w:t>
+      </w:r>
+      <w:proofErr w:type="gramEnd"/>
+    </w:p>
+    <w:p>
+      <w:pPr>
+        <w:pStyle w:val="ListParagraph"/>
+        <w:ind w:left="1080"/>
+        <w:rPr>
+          <w:lang w:val="en-US"/>
+        </w:rPr>
+      </w:pPr>
+      <w:r>
+        <w:rPr>
+          <w:lang w:val="en-US"/>
+        </w:rPr>
+        <w:t xml:space="preserve">(SELECT </w:t>
+      </w:r>
+      <w:proofErr w:type="gramStart"/>
+      <w:r>
+        <w:rPr>
+          <w:lang w:val="en-US"/>
+        </w:rPr>
+        <w:t>COUNT(</w:t>
+      </w:r>
+      <w:proofErr w:type="gramEnd"/>
+      <w:r>
+        <w:rPr>
+          <w:lang w:val="en-US"/>
+        </w:rPr>
+        <w:t xml:space="preserve">*) as </w:t>
+      </w:r>
+      <w:proofErr w:type="spellStart"/>
+      <w:r>
+        <w:rPr>
+          <w:lang w:val="en-US"/>
+        </w:rPr>
+        <w:t>ntrans_before</w:t>
+      </w:r>
+      <w:proofErr w:type="spellEnd"/>
+    </w:p>
+    <w:p>
+      <w:pPr>
+        <w:pStyle w:val="ListParagraph"/>
+        <w:ind w:left="1080"/>
+        <w:rPr>
+          <w:lang w:val="en-US"/>
+        </w:rPr>
+      </w:pPr>
+      <w:r>
+        <w:rPr>
+          <w:lang w:val="en-US"/>
+        </w:rPr>
+        <w:t>FROM Transaction as T</w:t>
+      </w:r>
+    </w:p>
+    <w:p>
+      <w:pPr>
+        <w:pStyle w:val="ListParagraph"/>
+        <w:ind w:left="1080"/>
+        <w:rPr>
+          <w:lang w:val="en-US"/>
+        </w:rPr>
+      </w:pPr>
+      <w:r>
+        <w:rPr>
+          <w:lang w:val="en-US"/>
+        </w:rPr>
+        <w:t>WHERE</w:t>
+      </w:r>
+    </w:p>
+    <w:p>
+      <w:pPr>
+        <w:pStyle w:val="ListParagraph"/>
+        <w:ind w:left="1080"/>
+        <w:rPr>
+          <w:lang w:val="en-US"/>
+        </w:rPr>
+      </w:pPr>
+      <w:proofErr w:type="spellStart"/>
+      <w:r>
+        <w:rPr>
+          <w:lang w:val="en-US"/>
+        </w:rPr>
+        <w:t>T.DateTime</w:t>
+      </w:r>
+      <w:proofErr w:type="spellEnd"/>
+      <w:r>
+        <w:rPr>
+          <w:lang w:val="en-US"/>
+        </w:rPr>
+        <w:t xml:space="preserve"> &lt;= @</w:t>
+      </w:r>
+      <w:proofErr w:type="spellStart"/>
+      <w:r>
+        <w:rPr>
+          <w:lang w:val="en-US"/>
+        </w:rPr>
+        <w:t>edate</w:t>
+      </w:r>
+      <w:proofErr w:type="spellEnd"/>
+      <w:r>
+        <w:rPr>
+          <w:lang w:val="en-US"/>
+        </w:rPr>
+        <w:t xml:space="preserve"> and </w:t>
+      </w:r>
+      <w:proofErr w:type="spellStart"/>
+      <w:r>
+        <w:rPr>
+          <w:lang w:val="en-US"/>
+        </w:rPr>
+        <w:t>T.DateTime</w:t>
+      </w:r>
+      <w:proofErr w:type="spellEnd"/>
+      <w:r>
+        <w:rPr>
+          <w:lang w:val="en-US"/>
+        </w:rPr>
+        <w:t xml:space="preserve"> &gt; @</w:t>
+      </w:r>
+      <w:proofErr w:type="spellStart"/>
+      <w:r>
+        <w:rPr>
+          <w:lang w:val="en-US"/>
+        </w:rPr>
+        <w:t>sdate</w:t>
+      </w:r>
+      <w:proofErr w:type="spellEnd"/>
+      <w:r>
+        <w:rPr>
+          <w:lang w:val="en-US"/>
+        </w:rPr>
+        <w:t>) as q1</w:t>
+      </w:r>
+    </w:p>
+    <w:p>
+      <w:pPr>
+        <w:pStyle w:val="ListParagraph"/>
+        <w:ind w:left="1080"/>
+        <w:rPr>
+          <w:lang w:val="en-US"/>
+        </w:rPr>
+      </w:pPr>
+      <w:proofErr w:type="gramStart"/>
+      <w:r>
+        <w:rPr>
+          <w:lang w:val="en-US"/>
+        </w:rPr>
+        <w:t>join</w:t>
+      </w:r>
+      <w:proofErr w:type="gramEnd"/>
+    </w:p>
+    <w:p>
+      <w:pPr>
+        <w:pStyle w:val="ListParagraph"/>
+        <w:ind w:left="1080"/>
+        <w:rPr>
+          <w:lang w:val="en-US"/>
+        </w:rPr>
+      </w:pPr>
+      <w:r>
+        <w:rPr>
+          <w:lang w:val="en-US"/>
+        </w:rPr>
+        <w:t>(</w:t>
+      </w:r>
+    </w:p>
+    <w:p>
+      <w:pPr>
+        <w:pStyle w:val="ListParagraph"/>
+        <w:ind w:left="1080"/>
+        <w:rPr>
+          <w:lang w:val="en-US"/>
+        </w:rPr>
+      </w:pPr>
+      <w:r>
+        <w:rPr>
+          <w:lang w:val="en-US"/>
+        </w:rPr>
+        <w:t xml:space="preserve">SELECT </w:t>
+      </w:r>
+      <w:proofErr w:type="gramStart"/>
+      <w:r>
+        <w:rPr>
+          <w:lang w:val="en-US"/>
+        </w:rPr>
+        <w:t>sum(</w:t>
+      </w:r>
+      <w:proofErr w:type="spellStart"/>
+      <w:proofErr w:type="gramEnd"/>
+      <w:r>
+        <w:rPr>
+          <w:lang w:val="en-US"/>
+        </w:rPr>
+        <w:t>Cn.Pieces</w:t>
+      </w:r>
+      <w:proofErr w:type="spellEnd"/>
+      <w:r>
+        <w:rPr>
+          <w:lang w:val="en-US"/>
+        </w:rPr>
+        <w:t xml:space="preserve">) as </w:t>
+      </w:r>
+      <w:proofErr w:type="spellStart"/>
+      <w:r>
+        <w:rPr>
+          <w:lang w:val="en-US"/>
+        </w:rPr>
+        <w:t>npieces_before</w:t>
+      </w:r>
+      <w:proofErr w:type="spellEnd"/>
+    </w:p>
+    <w:p>
+      <w:pPr>
+        <w:pStyle w:val="ListParagraph"/>
+        <w:ind w:left="1080"/>
+        <w:rPr>
+          <w:lang w:val="en-US"/>
+        </w:rPr>
+      </w:pPr>
+      <w:r>
+        <w:rPr>
+          <w:lang w:val="en-US"/>
+        </w:rPr>
+        <w:t xml:space="preserve">FROM Transaction as T, Contains as </w:t>
+      </w:r>
+      <w:proofErr w:type="spellStart"/>
+      <w:r>
+        <w:rPr>
+          <w:lang w:val="en-US"/>
+        </w:rPr>
+        <w:t>Cn</w:t>
+      </w:r>
+      <w:proofErr w:type="spellEnd"/>
+      <w:r>
+        <w:rPr>
+          <w:lang w:val="en-US"/>
+        </w:rPr>
+        <w:t>, Product as P</w:t>
+      </w:r>
+    </w:p>
+    <w:p>
+      <w:pPr>
+        <w:pStyle w:val="ListParagraph"/>
+        <w:ind w:left="1080"/>
+        <w:rPr>
+          <w:lang w:val="en-US"/>
+        </w:rPr>
+      </w:pPr>
+      <w:r>
+        <w:rPr>
+          <w:lang w:val="en-US"/>
+        </w:rPr>
+        <w:t>WHERE</w:t>
+      </w:r>
+    </w:p>
+    <w:p>
+      <w:pPr>
+        <w:pStyle w:val="ListParagraph"/>
+        <w:ind w:left="1080"/>
+        <w:rPr>
+          <w:lang w:val="en-US"/>
+        </w:rPr>
+      </w:pPr>
+      <w:proofErr w:type="spellStart"/>
+      <w:r>
+        <w:rPr>
+          <w:lang w:val="en-US"/>
+        </w:rPr>
+        <w:t>T.Card_number</w:t>
+      </w:r>
+      <w:proofErr w:type="spellEnd"/>
+      <w:r>
+        <w:rPr>
+          <w:lang w:val="en-US"/>
+        </w:rPr>
+        <w:t xml:space="preserve"> = </w:t>
+      </w:r>
+      <w:proofErr w:type="spellStart"/>
+      <w:r>
+        <w:rPr>
+          <w:lang w:val="en-US"/>
+        </w:rPr>
+        <w:t>Cn.Card_number</w:t>
+      </w:r>
+      <w:proofErr w:type="spellEnd"/>
+      <w:r>
+        <w:rPr>
+          <w:lang w:val="en-US"/>
+        </w:rPr>
+        <w:t xml:space="preserve"> </w:t>
+      </w:r>
+    </w:p>
+    <w:p>
+      <w:pPr>
+        <w:pStyle w:val="ListParagraph"/>
+        <w:ind w:left="1080"/>
+        <w:rPr>
+          <w:lang w:val="en-US"/>
+        </w:rPr>
+      </w:pPr>
+      <w:r>
+        <w:rPr>
+          <w:lang w:val="en-US"/>
+        </w:rPr>
+        <w:t xml:space="preserve">AND </w:t>
+      </w:r>
+      <w:proofErr w:type="spellStart"/>
+      <w:r>
+        <w:rPr>
+          <w:lang w:val="en-US"/>
+        </w:rPr>
+        <w:t>T.DateTime</w:t>
+      </w:r>
+      <w:proofErr w:type="spellEnd"/>
+      <w:r>
+        <w:rPr>
+          <w:lang w:val="en-US"/>
+        </w:rPr>
+        <w:t xml:space="preserve"> = </w:t>
+      </w:r>
+      <w:proofErr w:type="spellStart"/>
+      <w:r>
+        <w:rPr>
+          <w:lang w:val="en-US"/>
+        </w:rPr>
+        <w:t>Cn.DateTime</w:t>
+      </w:r>
+      <w:proofErr w:type="spellEnd"/>
+    </w:p>
+    <w:p>
+      <w:pPr>
+        <w:pStyle w:val="ListParagraph"/>
+        <w:ind w:left="1080"/>
+        <w:rPr>
+          <w:lang w:val="en-US"/>
+        </w:rPr>
+      </w:pPr>
+      <w:r>
+        <w:rPr>
+          <w:lang w:val="en-US"/>
+        </w:rPr>
+        <w:t xml:space="preserve">AND </w:t>
+      </w:r>
+      <w:proofErr w:type="spellStart"/>
+      <w:r>
+        <w:rPr>
+          <w:lang w:val="en-US"/>
+        </w:rPr>
+        <w:t>T.Store_id</w:t>
+      </w:r>
+      <w:proofErr w:type="spellEnd"/>
+      <w:r>
+        <w:rPr>
+          <w:lang w:val="en-US"/>
+        </w:rPr>
+        <w:t xml:space="preserve"> = </w:t>
+      </w:r>
+      <w:proofErr w:type="spellStart"/>
+      <w:r>
+        <w:rPr>
+          <w:lang w:val="en-US"/>
+        </w:rPr>
+        <w:t>Cn.Store_id</w:t>
+      </w:r>
+      <w:proofErr w:type="spellEnd"/>
+      <w:r>
+        <w:rPr>
+          <w:lang w:val="en-US"/>
+        </w:rPr>
+        <w:t xml:space="preserve"> </w:t>
+      </w:r>
+    </w:p>
+    <w:p>
+      <w:pPr>
+        <w:pStyle w:val="ListParagraph"/>
+        <w:ind w:left="1080"/>
+        <w:rPr>
+          <w:lang w:val="en-US"/>
+        </w:rPr>
+      </w:pPr>
+      <w:r>
+        <w:rPr>
+          <w:lang w:val="en-US"/>
+        </w:rPr>
+        <w:t xml:space="preserve">AND </w:t>
+      </w:r>
+      <w:proofErr w:type="spellStart"/>
+      <w:r>
+        <w:rPr>
+          <w:lang w:val="en-US"/>
+        </w:rPr>
+        <w:t>Cn.Product_barcode</w:t>
+      </w:r>
+      <w:proofErr w:type="spellEnd"/>
+      <w:r>
+        <w:rPr>
+          <w:lang w:val="en-US"/>
+        </w:rPr>
+        <w:t xml:space="preserve"> = </w:t>
+      </w:r>
+      <w:proofErr w:type="spellStart"/>
+      <w:r>
+        <w:rPr>
+          <w:lang w:val="en-US"/>
+        </w:rPr>
+        <w:t>P.Barcode</w:t>
+      </w:r>
+      <w:proofErr w:type="spellEnd"/>
+    </w:p>
+    <w:p>
+      <w:pPr>
+        <w:pStyle w:val="ListParagraph"/>
+        <w:ind w:left="1080"/>
+        <w:rPr>
+          <w:lang w:val="en-US"/>
+        </w:rPr>
+      </w:pPr>
+      <w:r>
+        <w:rPr>
+          <w:lang w:val="en-US"/>
+        </w:rPr>
+        <w:t xml:space="preserve">AND </w:t>
+      </w:r>
+      <w:proofErr w:type="spellStart"/>
+      <w:r>
+        <w:rPr>
+          <w:lang w:val="en-US"/>
+        </w:rPr>
+        <w:t>P.Barcode</w:t>
+      </w:r>
+      <w:proofErr w:type="spellEnd"/>
+      <w:r>
+        <w:rPr>
+          <w:lang w:val="en-US"/>
+        </w:rPr>
+        <w:t xml:space="preserve"> = '1234567891'</w:t>
+      </w:r>
+    </w:p>
+    <w:p>
+      <w:pPr>
+        <w:pStyle w:val="ListParagraph"/>
+        <w:ind w:left="1080"/>
+        <w:rPr>
+          <w:lang w:val="en-US"/>
+        </w:rPr>
+      </w:pPr>
+      <w:r>
+        <w:rPr>
+          <w:lang w:val="en-US"/>
+        </w:rPr>
+        <w:t xml:space="preserve">AND </w:t>
+      </w:r>
+      <w:proofErr w:type="spellStart"/>
+      <w:r>
+        <w:rPr>
+          <w:lang w:val="en-US"/>
+        </w:rPr>
+        <w:t>T.DateTime</w:t>
+      </w:r>
+      <w:proofErr w:type="spellEnd"/>
+      <w:r>
+        <w:rPr>
+          <w:lang w:val="en-US"/>
+        </w:rPr>
+        <w:t xml:space="preserve"> &lt;= @</w:t>
+      </w:r>
+      <w:proofErr w:type="spellStart"/>
+      <w:r>
+        <w:rPr>
+          <w:lang w:val="en-US"/>
+        </w:rPr>
+        <w:t>edate</w:t>
+      </w:r>
+      <w:proofErr w:type="spellEnd"/>
+      <w:r>
+        <w:rPr>
+          <w:lang w:val="en-US"/>
+        </w:rPr>
+        <w:t xml:space="preserve"> and </w:t>
+      </w:r>
+      <w:proofErr w:type="spellStart"/>
+      <w:r>
+        <w:rPr>
+          <w:lang w:val="en-US"/>
+        </w:rPr>
+        <w:t>T.DateTime</w:t>
+      </w:r>
+      <w:proofErr w:type="spellEnd"/>
+      <w:r>
+        <w:rPr>
+          <w:lang w:val="en-US"/>
+        </w:rPr>
+        <w:t xml:space="preserve"> &gt; @</w:t>
+      </w:r>
+      <w:proofErr w:type="spellStart"/>
+      <w:r>
+        <w:rPr>
+          <w:lang w:val="en-US"/>
+        </w:rPr>
+        <w:t>sdate</w:t>
+      </w:r>
+      <w:proofErr w:type="spellEnd"/>
+      <w:r>
+        <w:rPr>
+          <w:lang w:val="en-US"/>
+        </w:rPr>
+        <w:t>)</w:t>
+      </w:r>
+    </w:p>
+    <w:p>
+      <w:pPr>
+        <w:pStyle w:val="ListParagraph"/>
+        <w:ind w:left="1080"/>
+        <w:rPr>
+          <w:lang w:val="en-US"/>
+        </w:rPr>
+      </w:pPr>
+      <w:proofErr w:type="gramStart"/>
+      <w:r>
+        <w:rPr>
+          <w:lang w:val="en-US"/>
+        </w:rPr>
+        <w:t>as</w:t>
+      </w:r>
+      <w:proofErr w:type="gramEnd"/>
+      <w:r>
+        <w:rPr>
+          <w:lang w:val="en-US"/>
+        </w:rPr>
+        <w:t xml:space="preserve"> q2)</w:t>
+      </w:r>
+    </w:p>
+    <w:p>
+      <w:pPr>
+        <w:pStyle w:val="ListParagraph"/>
+        <w:ind w:left="1080"/>
+        <w:rPr>
+          <w:lang w:val="en-US"/>
+        </w:rPr>
+      </w:pPr>
+      <w:proofErr w:type="gramStart"/>
+      <w:r>
+        <w:rPr>
+          <w:lang w:val="en-US"/>
+        </w:rPr>
+        <w:t>as</w:t>
+      </w:r>
+      <w:proofErr w:type="gramEnd"/>
+      <w:r>
+        <w:rPr>
+          <w:lang w:val="en-US"/>
+        </w:rPr>
+        <w:t xml:space="preserve"> q1</w:t>
+      </w:r>
+    </w:p>
+    <w:p>
+      <w:pPr>
+        <w:pStyle w:val="ListParagraph"/>
+        <w:ind w:left="1080"/>
+        <w:rPr>
+          <w:lang w:val="en-US"/>
+        </w:rPr>
+      </w:pPr>
+      <w:proofErr w:type="gramStart"/>
+      <w:r>
+        <w:rPr>
+          <w:lang w:val="en-US"/>
+        </w:rPr>
+        <w:t>join</w:t>
+      </w:r>
+      <w:proofErr w:type="gramEnd"/>
+    </w:p>
+    <w:p>
+      <w:pPr>
+        <w:pStyle w:val="ListParagraph"/>
+        <w:ind w:left="1080"/>
+        <w:rPr>
+          <w:lang w:val="en-US"/>
+        </w:rPr>
+      </w:pPr>
+      <w:r>
+        <w:rPr>
+          <w:lang w:val="en-US"/>
+        </w:rPr>
+        <w:t>(</w:t>
+      </w:r>
+    </w:p>
+    <w:p>
+      <w:pPr>
+        <w:pStyle w:val="ListParagraph"/>
+        <w:ind w:left="1080"/>
+        <w:rPr>
+          <w:lang w:val="en-US"/>
+        </w:rPr>
+      </w:pPr>
+      <w:proofErr w:type="gramStart"/>
+      <w:r>
+        <w:rPr>
+          <w:lang w:val="en-US"/>
+        </w:rPr>
+        <w:t>select</w:t>
+      </w:r>
+      <w:proofErr w:type="gramEnd"/>
+      <w:r>
+        <w:rPr>
+          <w:lang w:val="en-US"/>
+        </w:rPr>
+        <w:t xml:space="preserve"> </w:t>
+      </w:r>
+      <w:proofErr w:type="spellStart"/>
+      <w:r>
+        <w:rPr>
+          <w:lang w:val="en-US"/>
+        </w:rPr>
+        <w:t>ntrans_after</w:t>
+      </w:r>
+      <w:proofErr w:type="spellEnd"/>
+      <w:r>
+        <w:rPr>
+          <w:lang w:val="en-US"/>
+        </w:rPr>
+        <w:t xml:space="preserve">, </w:t>
+      </w:r>
+      <w:proofErr w:type="spellStart"/>
+      <w:r>
+        <w:rPr>
+          <w:lang w:val="en-US"/>
+        </w:rPr>
+        <w:t>npieces_after</w:t>
+      </w:r>
+      <w:proofErr w:type="spellEnd"/>
+      <w:r>
+        <w:rPr>
+          <w:lang w:val="en-US"/>
+        </w:rPr>
+        <w:t xml:space="preserve">, </w:t>
+      </w:r>
+      <w:proofErr w:type="spellStart"/>
+      <w:r>
+        <w:rPr>
+          <w:lang w:val="en-US"/>
+        </w:rPr>
+        <w:t>npieces_after</w:t>
+      </w:r>
+      <w:proofErr w:type="spellEnd"/>
+      <w:r>
+        <w:rPr>
+          <w:lang w:val="en-US"/>
+        </w:rPr>
+        <w:t>/</w:t>
+      </w:r>
+      <w:proofErr w:type="spellStart"/>
+      <w:r>
+        <w:rPr>
+          <w:lang w:val="en-US"/>
+        </w:rPr>
+        <w:t>ntrans_after</w:t>
+      </w:r>
+      <w:proofErr w:type="spellEnd"/>
+      <w:r>
+        <w:rPr>
+          <w:lang w:val="en-US"/>
+        </w:rPr>
+        <w:t xml:space="preserve"> as </w:t>
+      </w:r>
+      <w:proofErr w:type="spellStart"/>
+      <w:r>
+        <w:rPr>
+          <w:lang w:val="en-US"/>
+        </w:rPr>
+        <w:t>after_ratio</w:t>
+      </w:r>
+      <w:proofErr w:type="spellEnd"/>
+    </w:p>
+    <w:p>
+      <w:pPr>
+        <w:pStyle w:val="ListParagraph"/>
+        <w:ind w:left="1080"/>
+        <w:rPr>
+          <w:lang w:val="en-US"/>
+        </w:rPr>
+      </w:pPr>
+      <w:proofErr w:type="gramStart"/>
+      <w:r>
+        <w:rPr>
+          <w:lang w:val="en-US"/>
+        </w:rPr>
+        <w:t>from</w:t>
+      </w:r>
+      <w:proofErr w:type="gramEnd"/>
+    </w:p>
+    <w:p>
+      <w:pPr>
+        <w:pStyle w:val="ListParagraph"/>
+        <w:ind w:left="1080"/>
+        <w:rPr>
+          <w:lang w:val="en-US"/>
+        </w:rPr>
+      </w:pPr>
+      <w:r>
+        <w:rPr>
+          <w:lang w:val="en-US"/>
+        </w:rPr>
+        <w:t xml:space="preserve">(SELECT </w:t>
+      </w:r>
+      <w:proofErr w:type="gramStart"/>
+      <w:r>
+        <w:rPr>
+          <w:lang w:val="en-US"/>
+        </w:rPr>
+        <w:t>COUNT(</w:t>
+      </w:r>
+      <w:proofErr w:type="gramEnd"/>
+      <w:r>
+        <w:rPr>
+          <w:lang w:val="en-US"/>
+        </w:rPr>
+        <w:t xml:space="preserve">*) as </w:t>
+      </w:r>
+      <w:proofErr w:type="spellStart"/>
+      <w:r>
+        <w:rPr>
+          <w:lang w:val="en-US"/>
+        </w:rPr>
+        <w:t>ntrans_after</w:t>
+      </w:r>
+      <w:proofErr w:type="spellEnd"/>
+    </w:p>
+    <w:p>
+      <w:pPr>
+        <w:pStyle w:val="ListParagraph"/>
+        <w:ind w:left="1080"/>
+        <w:rPr>
+          <w:lang w:val="en-US"/>
+        </w:rPr>
+      </w:pPr>
+      <w:r>
+        <w:rPr>
+          <w:lang w:val="en-US"/>
+        </w:rPr>
+        <w:t>FROM Transaction as T</w:t>
+      </w:r>
+    </w:p>
+    <w:p>
+      <w:pPr>
+        <w:pStyle w:val="ListParagraph"/>
+        <w:ind w:left="1080"/>
+        <w:rPr>
+          <w:lang w:val="en-US"/>
+        </w:rPr>
+      </w:pPr>
+      <w:r>
+        <w:rPr>
+          <w:lang w:val="en-US"/>
+        </w:rPr>
+        <w:t>WHERE</w:t>
+      </w:r>
+    </w:p>
+    <w:p>
+      <w:pPr>
+        <w:pStyle w:val="ListParagraph"/>
+        <w:ind w:left="1080"/>
+        <w:rPr>
+          <w:lang w:val="en-US"/>
+        </w:rPr>
+      </w:pPr>
+      <w:proofErr w:type="spellStart"/>
+      <w:r>
+        <w:rPr>
+          <w:lang w:val="en-US"/>
+        </w:rPr>
+        <w:t>T.DateTime</w:t>
+      </w:r>
+      <w:proofErr w:type="spellEnd"/>
+      <w:r>
+        <w:rPr>
+          <w:lang w:val="en-US"/>
+        </w:rPr>
+        <w:t xml:space="preserve"> &gt; @</w:t>
+      </w:r>
+      <w:proofErr w:type="spellStart"/>
+      <w:r>
+        <w:rPr>
+          <w:lang w:val="en-US"/>
+        </w:rPr>
+        <w:t>edate</w:t>
+      </w:r>
+      <w:proofErr w:type="spellEnd"/>
+      <w:r>
+        <w:rPr>
+          <w:lang w:val="en-US"/>
+        </w:rPr>
+        <w:t>) as q1</w:t>
+      </w:r>
+    </w:p>
+    <w:p>
+      <w:pPr>
+        <w:pStyle w:val="ListParagraph"/>
+        <w:ind w:left="1080"/>
+        <w:rPr>
+          <w:lang w:val="en-US"/>
+        </w:rPr>
+      </w:pPr>
+      <w:proofErr w:type="gramStart"/>
+      <w:r>
+        <w:rPr>
+          <w:lang w:val="en-US"/>
+        </w:rPr>
+        <w:t>join</w:t>
+      </w:r>
+      <w:proofErr w:type="gramEnd"/>
+      <w:r>
+        <w:rPr>
+          <w:lang w:val="en-US"/>
+        </w:rPr>
+        <w:t xml:space="preserve"> </w:t>
+      </w:r>
+    </w:p>
+    <w:p>
+      <w:pPr>
+        <w:pStyle w:val="ListParagraph"/>
+        <w:ind w:left="1080"/>
+        <w:rPr>
+          <w:lang w:val="en-US"/>
+        </w:rPr>
+      </w:pPr>
+      <w:r>
+        <w:rPr>
+          <w:lang w:val="en-US"/>
+        </w:rPr>
+        <w:t>(</w:t>
+      </w:r>
+    </w:p>
+    <w:p>
+      <w:pPr>
+        <w:pStyle w:val="ListParagraph"/>
+        <w:ind w:left="1080"/>
+        <w:rPr>
+          <w:lang w:val="en-US"/>
+        </w:rPr>
+      </w:pPr>
+      <w:r>
+        <w:rPr>
+          <w:lang w:val="en-US"/>
+        </w:rPr>
+        <w:t xml:space="preserve">SELECT </w:t>
+      </w:r>
+      <w:proofErr w:type="gramStart"/>
+      <w:r>
+        <w:rPr>
+          <w:lang w:val="en-US"/>
+        </w:rPr>
+        <w:t>sum(</w:t>
+      </w:r>
+      <w:proofErr w:type="spellStart"/>
+      <w:proofErr w:type="gramEnd"/>
+      <w:r>
+        <w:rPr>
+          <w:lang w:val="en-US"/>
+        </w:rPr>
+        <w:t>Cn.Pieces</w:t>
+      </w:r>
+      <w:proofErr w:type="spellEnd"/>
+      <w:r>
+        <w:rPr>
+          <w:lang w:val="en-US"/>
+        </w:rPr>
+        <w:t xml:space="preserve">) as </w:t>
+      </w:r>
+      <w:proofErr w:type="spellStart"/>
+      <w:r>
+        <w:rPr>
+          <w:lang w:val="en-US"/>
+        </w:rPr>
+        <w:t>npieces_after</w:t>
+      </w:r>
+      <w:proofErr w:type="spellEnd"/>
+    </w:p>
+    <w:p>
+      <w:pPr>
+        <w:pStyle w:val="ListParagraph"/>
+        <w:ind w:left="1080"/>
+        <w:rPr>
+          <w:lang w:val="en-US"/>
+        </w:rPr>
+      </w:pPr>
+      <w:r>
+        <w:rPr>
+          <w:lang w:val="en-US"/>
+        </w:rPr>
+        <w:t xml:space="preserve">FROM Transaction as T, Contains as </w:t>
+      </w:r>
+      <w:proofErr w:type="spellStart"/>
+      <w:r>
+        <w:rPr>
+          <w:lang w:val="en-US"/>
+        </w:rPr>
+        <w:t>Cn</w:t>
+      </w:r>
+      <w:proofErr w:type="spellEnd"/>
+      <w:r>
+        <w:rPr>
+          <w:lang w:val="en-US"/>
+        </w:rPr>
+        <w:t>, Product as P</w:t>
+      </w:r>
+    </w:p>
+    <w:p>
+      <w:pPr>
+        <w:pStyle w:val="ListParagraph"/>
+        <w:ind w:left="1080"/>
+        <w:rPr>
+          <w:lang w:val="en-US"/>
+        </w:rPr>
+      </w:pPr>
+      <w:r>
+        <w:rPr>
+          <w:lang w:val="en-US"/>
+        </w:rPr>
+        <w:t>WHERE</w:t>
+      </w:r>
+    </w:p>
+    <w:p>
+      <w:pPr>
+        <w:pStyle w:val="ListParagraph"/>
+        <w:ind w:left="1080"/>
+        <w:rPr>
+          <w:lang w:val="en-US"/>
+        </w:rPr>
+      </w:pPr>
+      <w:proofErr w:type="spellStart"/>
+      <w:r>
+        <w:rPr>
+          <w:lang w:val="en-US"/>
+        </w:rPr>
+        <w:t>T.Card_number</w:t>
+      </w:r>
+      <w:proofErr w:type="spellEnd"/>
+      <w:r>
+        <w:rPr>
+          <w:lang w:val="en-US"/>
+        </w:rPr>
+        <w:t xml:space="preserve"> = </w:t>
+      </w:r>
+      <w:proofErr w:type="spellStart"/>
+      <w:r>
+        <w:rPr>
+          <w:lang w:val="en-US"/>
+        </w:rPr>
+        <w:t>Cn.Card_number</w:t>
+      </w:r>
+      <w:proofErr w:type="spellEnd"/>
+      <w:r>
+        <w:rPr>
+          <w:lang w:val="en-US"/>
+        </w:rPr>
+        <w:t xml:space="preserve"> </w:t>
+      </w:r>
+    </w:p>
+    <w:p>
+      <w:pPr>
+        <w:pStyle w:val="ListParagraph"/>
+        <w:ind w:left="1080"/>
+        <w:rPr>
+          <w:lang w:val="en-US"/>
+        </w:rPr>
+      </w:pPr>
+      <w:r>
+        <w:rPr>
+          <w:lang w:val="en-US"/>
+        </w:rPr>
+        <w:t xml:space="preserve">AND </w:t>
+      </w:r>
+      <w:proofErr w:type="spellStart"/>
+      <w:r>
+        <w:rPr>
+          <w:lang w:val="en-US"/>
+        </w:rPr>
+        <w:t>T.DateTime</w:t>
+      </w:r>
+      <w:proofErr w:type="spellEnd"/>
+      <w:r>
+        <w:rPr>
+          <w:lang w:val="en-US"/>
+        </w:rPr>
+        <w:t xml:space="preserve"> = </w:t>
+      </w:r>
+      <w:proofErr w:type="spellStart"/>
+      <w:r>
+        <w:rPr>
+          <w:lang w:val="en-US"/>
+        </w:rPr>
+        <w:t>Cn.DateTime</w:t>
+      </w:r>
+      <w:proofErr w:type="spellEnd"/>
+    </w:p>
+    <w:p>
+      <w:pPr>
+        <w:pStyle w:val="ListParagraph"/>
+        <w:ind w:left="1080"/>
+        <w:rPr>
+          <w:lang w:val="en-US"/>
+        </w:rPr>
+      </w:pPr>
+      <w:r>
+        <w:rPr>
+          <w:lang w:val="en-US"/>
+        </w:rPr>
+        <w:t xml:space="preserve">AND </w:t>
+      </w:r>
+      <w:proofErr w:type="spellStart"/>
+      <w:r>
+        <w:rPr>
+          <w:lang w:val="en-US"/>
+        </w:rPr>
+        <w:t>T.Store_id</w:t>
+      </w:r>
+      <w:proofErr w:type="spellEnd"/>
+      <w:r>
+        <w:rPr>
+          <w:lang w:val="en-US"/>
+        </w:rPr>
+        <w:t xml:space="preserve"> = </w:t>
+      </w:r>
+      <w:proofErr w:type="spellStart"/>
+      <w:r>
+        <w:rPr>
+          <w:lang w:val="en-US"/>
+        </w:rPr>
+        <w:t>Cn.Store_id</w:t>
+      </w:r>
+      <w:proofErr w:type="spellEnd"/>
+      <w:r>
+        <w:rPr>
+          <w:lang w:val="en-US"/>
+        </w:rPr>
+        <w:t xml:space="preserve"> </w:t>
+      </w:r>
+    </w:p>
+    <w:p>
+      <w:pPr>
+        <w:pStyle w:val="ListParagraph"/>
+        <w:ind w:left="1080"/>
+        <w:rPr>
+          <w:lang w:val="en-US"/>
+        </w:rPr>
+      </w:pPr>
+      <w:r>
+        <w:rPr>
+          <w:lang w:val="en-US"/>
+        </w:rPr>
+        <w:t xml:space="preserve">AND </w:t>
+      </w:r>
+      <w:proofErr w:type="spellStart"/>
+      <w:r>
+        <w:rPr>
+          <w:lang w:val="en-US"/>
+        </w:rPr>
+        <w:t>Cn.Product_barcode</w:t>
+      </w:r>
+      <w:proofErr w:type="spellEnd"/>
+      <w:r>
+        <w:rPr>
+          <w:lang w:val="en-US"/>
+        </w:rPr>
+        <w:t xml:space="preserve"> = </w:t>
+      </w:r>
+      <w:proofErr w:type="spellStart"/>
+      <w:r>
+        <w:rPr>
+          <w:lang w:val="en-US"/>
+        </w:rPr>
+        <w:t>P.Barcode</w:t>
+      </w:r>
+      <w:proofErr w:type="spellEnd"/>
+    </w:p>
+    <w:p>
+      <w:pPr>
+        <w:pStyle w:val="ListParagraph"/>
+        <w:ind w:left="1080"/>
+        <w:rPr>
+          <w:lang w:val="en-US"/>
+        </w:rPr>
+      </w:pPr>
+      <w:r>
+        <w:rPr>
+          <w:lang w:val="en-US"/>
+        </w:rPr>
+        <w:t xml:space="preserve">AND </w:t>
+      </w:r>
+      <w:proofErr w:type="spellStart"/>
+      <w:r>
+        <w:rPr>
+          <w:lang w:val="en-US"/>
+        </w:rPr>
+        <w:t>P.Barcode</w:t>
+      </w:r>
+      <w:proofErr w:type="spellEnd"/>
+      <w:r>
+        <w:rPr>
+          <w:lang w:val="en-US"/>
+        </w:rPr>
+        <w:t xml:space="preserve"> = '1234567891'</w:t>
+      </w:r>
+    </w:p>
+    <w:p>
+      <w:pPr>
+        <w:pStyle w:val="ListParagraph"/>
+        <w:ind w:left="1080"/>
+        <w:rPr>
+          <w:lang w:val="en-US"/>
+        </w:rPr>
+      </w:pPr>
+      <w:r>
+        <w:rPr>
+          <w:lang w:val="en-US"/>
+        </w:rPr>
+        <w:t xml:space="preserve">AND </w:t>
+      </w:r>
+      <w:proofErr w:type="spellStart"/>
+      <w:r>
+        <w:rPr>
+          <w:lang w:val="en-US"/>
+        </w:rPr>
+        <w:t>T.DateTime</w:t>
+      </w:r>
+      <w:proofErr w:type="spellEnd"/>
+      <w:r>
+        <w:rPr>
+          <w:lang w:val="en-US"/>
+        </w:rPr>
+        <w:t xml:space="preserve"> &gt; @</w:t>
+      </w:r>
+      <w:proofErr w:type="spellStart"/>
+      <w:r>
+        <w:rPr>
+          <w:lang w:val="en-US"/>
+        </w:rPr>
+        <w:t>edate</w:t>
+      </w:r>
+      <w:proofErr w:type="spellEnd"/>
+      <w:r>
+        <w:rPr>
+          <w:lang w:val="en-US"/>
+        </w:rPr>
+        <w:t>) as q2</w:t>
+      </w:r>
+    </w:p>
+    <w:p>
+      <w:pPr>
+        <w:pStyle w:val="ListParagraph"/>
+        <w:ind w:left="1080"/>
+      </w:pPr>
+      <w:r>
+        <w:t>) as q2;</w:t>
       </w:r>
     </w:p>
     <w:sectPr>

</xml_diff>